<commit_message>
📝  Rapport : quasi fini
</commit_message>
<xml_diff>
--- a/frontend/rapport/R-P_Web294-ThodeMateo_SegalenAlban_FabreAntoine-rapport.docx
+++ b/frontend/rapport/R-P_Web294-ThodeMateo_SegalenAlban_FabreAntoine-rapport.docx
@@ -234,7 +234,7 @@
         </w:rPr>
         <w:fldChar w:fldCharType="separate"/>
       </w:r>
-      <w:hyperlink w:anchor="_Toc199258149" w:history="1">
+      <w:hyperlink w:anchor="_Toc199258605" w:history="1">
         <w:r>
           <w:rPr>
             <w:rStyle w:val="Lienhypertexte"/>
@@ -282,7 +282,7 @@
             <w:noProof/>
             <w:webHidden/>
           </w:rPr>
-          <w:instrText xml:space="preserve"> PAGEREF _Toc199258149 \h </w:instrText>
+          <w:instrText xml:space="preserve"> PAGEREF _Toc199258605 \h </w:instrText>
         </w:r>
         <w:r>
           <w:rPr>
@@ -330,7 +330,7 @@
           <w14:ligatures w14:val="standardContextual"/>
         </w:rPr>
       </w:pPr>
-      <w:hyperlink w:anchor="_Toc199258150" w:history="1">
+      <w:hyperlink w:anchor="_Toc199258606" w:history="1">
         <w:r>
           <w:rPr>
             <w:rStyle w:val="Lienhypertexte"/>
@@ -376,7 +376,7 @@
             <w:noProof/>
             <w:webHidden/>
           </w:rPr>
-          <w:instrText xml:space="preserve"> PAGEREF _Toc199258150 \h </w:instrText>
+          <w:instrText xml:space="preserve"> PAGEREF _Toc199258606 \h </w:instrText>
         </w:r>
         <w:r>
           <w:rPr>
@@ -424,7 +424,7 @@
           <w14:ligatures w14:val="standardContextual"/>
         </w:rPr>
       </w:pPr>
-      <w:hyperlink w:anchor="_Toc199258151" w:history="1">
+      <w:hyperlink w:anchor="_Toc199258607" w:history="1">
         <w:r>
           <w:rPr>
             <w:rStyle w:val="Lienhypertexte"/>
@@ -470,7 +470,7 @@
             <w:noProof/>
             <w:webHidden/>
           </w:rPr>
-          <w:instrText xml:space="preserve"> PAGEREF _Toc199258151 \h </w:instrText>
+          <w:instrText xml:space="preserve"> PAGEREF _Toc199258607 \h </w:instrText>
         </w:r>
         <w:r>
           <w:rPr>
@@ -518,7 +518,7 @@
           <w14:ligatures w14:val="standardContextual"/>
         </w:rPr>
       </w:pPr>
-      <w:hyperlink w:anchor="_Toc199258152" w:history="1">
+      <w:hyperlink w:anchor="_Toc199258608" w:history="1">
         <w:r>
           <w:rPr>
             <w:rStyle w:val="Lienhypertexte"/>
@@ -564,7 +564,7 @@
             <w:noProof/>
             <w:webHidden/>
           </w:rPr>
-          <w:instrText xml:space="preserve"> PAGEREF _Toc199258152 \h </w:instrText>
+          <w:instrText xml:space="preserve"> PAGEREF _Toc199258608 \h </w:instrText>
         </w:r>
         <w:r>
           <w:rPr>
@@ -612,7 +612,7 @@
           <w14:ligatures w14:val="standardContextual"/>
         </w:rPr>
       </w:pPr>
-      <w:hyperlink w:anchor="_Toc199258153" w:history="1">
+      <w:hyperlink w:anchor="_Toc199258609" w:history="1">
         <w:r>
           <w:rPr>
             <w:rStyle w:val="Lienhypertexte"/>
@@ -658,7 +658,7 @@
             <w:noProof/>
             <w:webHidden/>
           </w:rPr>
-          <w:instrText xml:space="preserve"> PAGEREF _Toc199258153 \h </w:instrText>
+          <w:instrText xml:space="preserve"> PAGEREF _Toc199258609 \h </w:instrText>
         </w:r>
         <w:r>
           <w:rPr>
@@ -706,7 +706,7 @@
           <w14:ligatures w14:val="standardContextual"/>
         </w:rPr>
       </w:pPr>
-      <w:hyperlink w:anchor="_Toc199258154" w:history="1">
+      <w:hyperlink w:anchor="_Toc199258610" w:history="1">
         <w:r>
           <w:rPr>
             <w:rStyle w:val="Lienhypertexte"/>
@@ -752,7 +752,7 @@
             <w:noProof/>
             <w:webHidden/>
           </w:rPr>
-          <w:instrText xml:space="preserve"> PAGEREF _Toc199258154 \h </w:instrText>
+          <w:instrText xml:space="preserve"> PAGEREF _Toc199258610 \h </w:instrText>
         </w:r>
         <w:r>
           <w:rPr>
@@ -800,7 +800,7 @@
           <w14:ligatures w14:val="standardContextual"/>
         </w:rPr>
       </w:pPr>
-      <w:hyperlink w:anchor="_Toc199258155" w:history="1">
+      <w:hyperlink w:anchor="_Toc199258611" w:history="1">
         <w:r>
           <w:rPr>
             <w:rStyle w:val="Lienhypertexte"/>
@@ -846,7 +846,7 @@
             <w:noProof/>
             <w:webHidden/>
           </w:rPr>
-          <w:instrText xml:space="preserve"> PAGEREF _Toc199258155 \h </w:instrText>
+          <w:instrText xml:space="preserve"> PAGEREF _Toc199258611 \h </w:instrText>
         </w:r>
         <w:r>
           <w:rPr>
@@ -894,7 +894,7 @@
           <w14:ligatures w14:val="standardContextual"/>
         </w:rPr>
       </w:pPr>
-      <w:hyperlink w:anchor="_Toc199258156" w:history="1">
+      <w:hyperlink w:anchor="_Toc199258612" w:history="1">
         <w:r>
           <w:rPr>
             <w:rStyle w:val="Lienhypertexte"/>
@@ -940,7 +940,7 @@
             <w:noProof/>
             <w:webHidden/>
           </w:rPr>
-          <w:instrText xml:space="preserve"> PAGEREF _Toc199258156 \h </w:instrText>
+          <w:instrText xml:space="preserve"> PAGEREF _Toc199258612 \h </w:instrText>
         </w:r>
         <w:r>
           <w:rPr>
@@ -990,7 +990,7 @@
           <w14:ligatures w14:val="standardContextual"/>
         </w:rPr>
       </w:pPr>
-      <w:hyperlink w:anchor="_Toc199258157" w:history="1">
+      <w:hyperlink w:anchor="_Toc199258613" w:history="1">
         <w:r>
           <w:rPr>
             <w:rStyle w:val="Lienhypertexte"/>
@@ -1038,7 +1038,7 @@
             <w:noProof/>
             <w:webHidden/>
           </w:rPr>
-          <w:instrText xml:space="preserve"> PAGEREF _Toc199258157 \h </w:instrText>
+          <w:instrText xml:space="preserve"> PAGEREF _Toc199258613 \h </w:instrText>
         </w:r>
         <w:r>
           <w:rPr>
@@ -1088,7 +1088,7 @@
           <w14:ligatures w14:val="standardContextual"/>
         </w:rPr>
       </w:pPr>
-      <w:hyperlink w:anchor="_Toc199258158" w:history="1">
+      <w:hyperlink w:anchor="_Toc199258614" w:history="1">
         <w:r>
           <w:rPr>
             <w:rStyle w:val="Lienhypertexte"/>
@@ -1136,7 +1136,7 @@
             <w:noProof/>
             <w:webHidden/>
           </w:rPr>
-          <w:instrText xml:space="preserve"> PAGEREF _Toc199258158 \h </w:instrText>
+          <w:instrText xml:space="preserve"> PAGEREF _Toc199258614 \h </w:instrText>
         </w:r>
         <w:r>
           <w:rPr>
@@ -1184,7 +1184,7 @@
           <w14:ligatures w14:val="standardContextual"/>
         </w:rPr>
       </w:pPr>
-      <w:hyperlink w:anchor="_Toc199258159" w:history="1">
+      <w:hyperlink w:anchor="_Toc199258615" w:history="1">
         <w:r>
           <w:rPr>
             <w:rStyle w:val="Lienhypertexte"/>
@@ -1230,7 +1230,7 @@
             <w:noProof/>
             <w:webHidden/>
           </w:rPr>
-          <w:instrText xml:space="preserve"> PAGEREF _Toc199258159 \h </w:instrText>
+          <w:instrText xml:space="preserve"> PAGEREF _Toc199258615 \h </w:instrText>
         </w:r>
         <w:r>
           <w:rPr>
@@ -1280,7 +1280,7 @@
           <w14:ligatures w14:val="standardContextual"/>
         </w:rPr>
       </w:pPr>
-      <w:hyperlink w:anchor="_Toc199258160" w:history="1">
+      <w:hyperlink w:anchor="_Toc199258616" w:history="1">
         <w:r>
           <w:rPr>
             <w:rStyle w:val="Lienhypertexte"/>
@@ -1328,7 +1328,7 @@
             <w:noProof/>
             <w:webHidden/>
           </w:rPr>
-          <w:instrText xml:space="preserve"> PAGEREF _Toc199258160 \h </w:instrText>
+          <w:instrText xml:space="preserve"> PAGEREF _Toc199258616 \h </w:instrText>
         </w:r>
         <w:r>
           <w:rPr>
@@ -1376,7 +1376,7 @@
           <w14:ligatures w14:val="standardContextual"/>
         </w:rPr>
       </w:pPr>
-      <w:hyperlink w:anchor="_Toc199258161" w:history="1">
+      <w:hyperlink w:anchor="_Toc199258617" w:history="1">
         <w:r>
           <w:rPr>
             <w:rStyle w:val="Lienhypertexte"/>
@@ -1422,7 +1422,7 @@
             <w:noProof/>
             <w:webHidden/>
           </w:rPr>
-          <w:instrText xml:space="preserve"> PAGEREF _Toc199258161 \h </w:instrText>
+          <w:instrText xml:space="preserve"> PAGEREF _Toc199258617 \h </w:instrText>
         </w:r>
         <w:r>
           <w:rPr>
@@ -1470,7 +1470,7 @@
           <w14:ligatures w14:val="standardContextual"/>
         </w:rPr>
       </w:pPr>
-      <w:hyperlink w:anchor="_Toc199258162" w:history="1">
+      <w:hyperlink w:anchor="_Toc199258618" w:history="1">
         <w:r>
           <w:rPr>
             <w:rStyle w:val="Lienhypertexte"/>
@@ -1516,7 +1516,7 @@
             <w:noProof/>
             <w:webHidden/>
           </w:rPr>
-          <w:instrText xml:space="preserve"> PAGEREF _Toc199258162 \h </w:instrText>
+          <w:instrText xml:space="preserve"> PAGEREF _Toc199258618 \h </w:instrText>
         </w:r>
         <w:r>
           <w:rPr>
@@ -1565,7 +1565,7 @@
           <w14:ligatures w14:val="standardContextual"/>
         </w:rPr>
       </w:pPr>
-      <w:hyperlink w:anchor="_Toc199258163" w:history="1">
+      <w:hyperlink w:anchor="_Toc199258619" w:history="1">
         <w:r>
           <w:rPr>
             <w:rStyle w:val="Lienhypertexte"/>
@@ -1612,7 +1612,7 @@
             <w:noProof/>
             <w:webHidden/>
           </w:rPr>
-          <w:instrText xml:space="preserve"> PAGEREF _Toc199258163 \h </w:instrText>
+          <w:instrText xml:space="preserve"> PAGEREF _Toc199258619 \h </w:instrText>
         </w:r>
         <w:r>
           <w:rPr>
@@ -1660,7 +1660,7 @@
           <w14:ligatures w14:val="standardContextual"/>
         </w:rPr>
       </w:pPr>
-      <w:hyperlink w:anchor="_Toc199258164" w:history="1">
+      <w:hyperlink w:anchor="_Toc199258620" w:history="1">
         <w:r>
           <w:rPr>
             <w:rStyle w:val="Lienhypertexte"/>
@@ -1706,7 +1706,7 @@
             <w:noProof/>
             <w:webHidden/>
           </w:rPr>
-          <w:instrText xml:space="preserve"> PAGEREF _Toc199258164 \h </w:instrText>
+          <w:instrText xml:space="preserve"> PAGEREF _Toc199258620 \h </w:instrText>
         </w:r>
         <w:r>
           <w:rPr>
@@ -1755,7 +1755,7 @@
           <w14:ligatures w14:val="standardContextual"/>
         </w:rPr>
       </w:pPr>
-      <w:hyperlink w:anchor="_Toc199258165" w:history="1">
+      <w:hyperlink w:anchor="_Toc199258621" w:history="1">
         <w:r>
           <w:rPr>
             <w:rStyle w:val="Lienhypertexte"/>
@@ -1802,7 +1802,7 @@
             <w:noProof/>
             <w:webHidden/>
           </w:rPr>
-          <w:instrText xml:space="preserve"> PAGEREF _Toc199258165 \h </w:instrText>
+          <w:instrText xml:space="preserve"> PAGEREF _Toc199258621 \h </w:instrText>
         </w:r>
         <w:r>
           <w:rPr>
@@ -1851,7 +1851,7 @@
           <w14:ligatures w14:val="standardContextual"/>
         </w:rPr>
       </w:pPr>
-      <w:hyperlink w:anchor="_Toc199258166" w:history="1">
+      <w:hyperlink w:anchor="_Toc199258622" w:history="1">
         <w:r>
           <w:rPr>
             <w:rStyle w:val="Lienhypertexte"/>
@@ -1898,7 +1898,7 @@
             <w:noProof/>
             <w:webHidden/>
           </w:rPr>
-          <w:instrText xml:space="preserve"> PAGEREF _Toc199258166 \h </w:instrText>
+          <w:instrText xml:space="preserve"> PAGEREF _Toc199258622 \h </w:instrText>
         </w:r>
         <w:r>
           <w:rPr>
@@ -1947,7 +1947,7 @@
           <w14:ligatures w14:val="standardContextual"/>
         </w:rPr>
       </w:pPr>
-      <w:hyperlink w:anchor="_Toc199258167" w:history="1">
+      <w:hyperlink w:anchor="_Toc199258623" w:history="1">
         <w:r>
           <w:rPr>
             <w:rStyle w:val="Lienhypertexte"/>
@@ -1994,7 +1994,7 @@
             <w:noProof/>
             <w:webHidden/>
           </w:rPr>
-          <w:instrText xml:space="preserve"> PAGEREF _Toc199258167 \h </w:instrText>
+          <w:instrText xml:space="preserve"> PAGEREF _Toc199258623 \h </w:instrText>
         </w:r>
         <w:r>
           <w:rPr>
@@ -2043,7 +2043,7 @@
           <w14:ligatures w14:val="standardContextual"/>
         </w:rPr>
       </w:pPr>
-      <w:hyperlink w:anchor="_Toc199258168" w:history="1">
+      <w:hyperlink w:anchor="_Toc199258624" w:history="1">
         <w:r>
           <w:rPr>
             <w:rStyle w:val="Lienhypertexte"/>
@@ -2090,7 +2090,7 @@
             <w:noProof/>
             <w:webHidden/>
           </w:rPr>
-          <w:instrText xml:space="preserve"> PAGEREF _Toc199258168 \h </w:instrText>
+          <w:instrText xml:space="preserve"> PAGEREF _Toc199258624 \h </w:instrText>
         </w:r>
         <w:r>
           <w:rPr>
@@ -2139,7 +2139,7 @@
           <w14:ligatures w14:val="standardContextual"/>
         </w:rPr>
       </w:pPr>
-      <w:hyperlink w:anchor="_Toc199258169" w:history="1">
+      <w:hyperlink w:anchor="_Toc199258625" w:history="1">
         <w:r>
           <w:rPr>
             <w:rStyle w:val="Lienhypertexte"/>
@@ -2186,7 +2186,7 @@
             <w:noProof/>
             <w:webHidden/>
           </w:rPr>
-          <w:instrText xml:space="preserve"> PAGEREF _Toc199258169 \h </w:instrText>
+          <w:instrText xml:space="preserve"> PAGEREF _Toc199258625 \h </w:instrText>
         </w:r>
         <w:r>
           <w:rPr>
@@ -2234,7 +2234,7 @@
           <w14:ligatures w14:val="standardContextual"/>
         </w:rPr>
       </w:pPr>
-      <w:hyperlink w:anchor="_Toc199258170" w:history="1">
+      <w:hyperlink w:anchor="_Toc199258626" w:history="1">
         <w:r>
           <w:rPr>
             <w:rStyle w:val="Lienhypertexte"/>
@@ -2259,7 +2259,21 @@
             <w:rStyle w:val="Lienhypertexte"/>
             <w:noProof/>
           </w:rPr>
-          <w:t>Eco-conception Web</w:t>
+          <w:t>Eco-con</w:t>
+        </w:r>
+        <w:r>
+          <w:rPr>
+            <w:rStyle w:val="Lienhypertexte"/>
+            <w:noProof/>
+          </w:rPr>
+          <w:t>c</w:t>
+        </w:r>
+        <w:r>
+          <w:rPr>
+            <w:rStyle w:val="Lienhypertexte"/>
+            <w:noProof/>
+          </w:rPr>
+          <w:t>eption Web</w:t>
         </w:r>
         <w:r>
           <w:rPr>
@@ -2280,7 +2294,7 @@
             <w:noProof/>
             <w:webHidden/>
           </w:rPr>
-          <w:instrText xml:space="preserve"> PAGEREF _Toc199258170 \h </w:instrText>
+          <w:instrText xml:space="preserve"> PAGEREF _Toc199258626 \h </w:instrText>
         </w:r>
         <w:r>
           <w:rPr>
@@ -2328,7 +2342,7 @@
           <w14:ligatures w14:val="standardContextual"/>
         </w:rPr>
       </w:pPr>
-      <w:hyperlink w:anchor="_Toc199258171" w:history="1">
+      <w:hyperlink w:anchor="_Toc199258627" w:history="1">
         <w:r>
           <w:rPr>
             <w:rStyle w:val="Lienhypertexte"/>
@@ -2374,7 +2388,7 @@
             <w:noProof/>
             <w:webHidden/>
           </w:rPr>
-          <w:instrText xml:space="preserve"> PAGEREF _Toc199258171 \h </w:instrText>
+          <w:instrText xml:space="preserve"> PAGEREF _Toc199258627 \h </w:instrText>
         </w:r>
         <w:r>
           <w:rPr>
@@ -2424,7 +2438,7 @@
           <w14:ligatures w14:val="standardContextual"/>
         </w:rPr>
       </w:pPr>
-      <w:hyperlink w:anchor="_Toc199258172" w:history="1">
+      <w:hyperlink w:anchor="_Toc199258628" w:history="1">
         <w:r>
           <w:rPr>
             <w:rStyle w:val="Lienhypertexte"/>
@@ -2472,7 +2486,7 @@
             <w:noProof/>
             <w:webHidden/>
           </w:rPr>
-          <w:instrText xml:space="preserve"> PAGEREF _Toc199258172 \h </w:instrText>
+          <w:instrText xml:space="preserve"> PAGEREF _Toc199258628 \h </w:instrText>
         </w:r>
         <w:r>
           <w:rPr>
@@ -2520,7 +2534,7 @@
           <w14:ligatures w14:val="standardContextual"/>
         </w:rPr>
       </w:pPr>
-      <w:hyperlink w:anchor="_Toc199258173" w:history="1">
+      <w:hyperlink w:anchor="_Toc199258629" w:history="1">
         <w:r>
           <w:rPr>
             <w:rStyle w:val="Lienhypertexte"/>
@@ -2566,7 +2580,7 @@
             <w:noProof/>
             <w:webHidden/>
           </w:rPr>
-          <w:instrText xml:space="preserve"> PAGEREF _Toc199258173 \h </w:instrText>
+          <w:instrText xml:space="preserve"> PAGEREF _Toc199258629 \h </w:instrText>
         </w:r>
         <w:r>
           <w:rPr>
@@ -2614,7 +2628,7 @@
           <w14:ligatures w14:val="standardContextual"/>
         </w:rPr>
       </w:pPr>
-      <w:hyperlink w:anchor="_Toc199258174" w:history="1">
+      <w:hyperlink w:anchor="_Toc199258630" w:history="1">
         <w:r>
           <w:rPr>
             <w:rStyle w:val="Lienhypertexte"/>
@@ -2660,7 +2674,7 @@
             <w:noProof/>
             <w:webHidden/>
           </w:rPr>
-          <w:instrText xml:space="preserve"> PAGEREF _Toc199258174 \h </w:instrText>
+          <w:instrText xml:space="preserve"> PAGEREF _Toc199258630 \h </w:instrText>
         </w:r>
         <w:r>
           <w:rPr>
@@ -2709,7 +2723,7 @@
           <w14:ligatures w14:val="standardContextual"/>
         </w:rPr>
       </w:pPr>
-      <w:hyperlink w:anchor="_Toc199258175" w:history="1">
+      <w:hyperlink w:anchor="_Toc199258631" w:history="1">
         <w:r>
           <w:rPr>
             <w:rStyle w:val="Lienhypertexte"/>
@@ -2756,7 +2770,7 @@
             <w:noProof/>
             <w:webHidden/>
           </w:rPr>
-          <w:instrText xml:space="preserve"> PAGEREF _Toc199258175 \h </w:instrText>
+          <w:instrText xml:space="preserve"> PAGEREF _Toc199258631 \h </w:instrText>
         </w:r>
         <w:r>
           <w:rPr>
@@ -2805,7 +2819,7 @@
           <w14:ligatures w14:val="standardContextual"/>
         </w:rPr>
       </w:pPr>
-      <w:hyperlink w:anchor="_Toc199258176" w:history="1">
+      <w:hyperlink w:anchor="_Toc199258632" w:history="1">
         <w:r>
           <w:rPr>
             <w:rStyle w:val="Lienhypertexte"/>
@@ -2852,7 +2866,7 @@
             <w:noProof/>
             <w:webHidden/>
           </w:rPr>
-          <w:instrText xml:space="preserve"> PAGEREF _Toc199258176 \h </w:instrText>
+          <w:instrText xml:space="preserve"> PAGEREF _Toc199258632 \h </w:instrText>
         </w:r>
         <w:r>
           <w:rPr>
@@ -2901,7 +2915,7 @@
           <w14:ligatures w14:val="standardContextual"/>
         </w:rPr>
       </w:pPr>
-      <w:hyperlink w:anchor="_Toc199258177" w:history="1">
+      <w:hyperlink w:anchor="_Toc199258633" w:history="1">
         <w:r>
           <w:rPr>
             <w:rStyle w:val="Lienhypertexte"/>
@@ -2948,7 +2962,7 @@
             <w:noProof/>
             <w:webHidden/>
           </w:rPr>
-          <w:instrText xml:space="preserve"> PAGEREF _Toc199258177 \h </w:instrText>
+          <w:instrText xml:space="preserve"> PAGEREF _Toc199258633 \h </w:instrText>
         </w:r>
         <w:r>
           <w:rPr>
@@ -2997,7 +3011,7 @@
           <w14:ligatures w14:val="standardContextual"/>
         </w:rPr>
       </w:pPr>
-      <w:hyperlink w:anchor="_Toc199258178" w:history="1">
+      <w:hyperlink w:anchor="_Toc199258634" w:history="1">
         <w:r>
           <w:rPr>
             <w:rStyle w:val="Lienhypertexte"/>
@@ -3044,7 +3058,7 @@
             <w:noProof/>
             <w:webHidden/>
           </w:rPr>
-          <w:instrText xml:space="preserve"> PAGEREF _Toc199258178 \h </w:instrText>
+          <w:instrText xml:space="preserve"> PAGEREF _Toc199258634 \h </w:instrText>
         </w:r>
         <w:r>
           <w:rPr>
@@ -3093,7 +3107,7 @@
           <w14:ligatures w14:val="standardContextual"/>
         </w:rPr>
       </w:pPr>
-      <w:hyperlink w:anchor="_Toc199258179" w:history="1">
+      <w:hyperlink w:anchor="_Toc199258635" w:history="1">
         <w:r>
           <w:rPr>
             <w:rStyle w:val="Lienhypertexte"/>
@@ -3140,7 +3154,7 @@
             <w:noProof/>
             <w:webHidden/>
           </w:rPr>
-          <w:instrText xml:space="preserve"> PAGEREF _Toc199258179 \h </w:instrText>
+          <w:instrText xml:space="preserve"> PAGEREF _Toc199258635 \h </w:instrText>
         </w:r>
         <w:r>
           <w:rPr>
@@ -3189,7 +3203,7 @@
           <w14:ligatures w14:val="standardContextual"/>
         </w:rPr>
       </w:pPr>
-      <w:hyperlink w:anchor="_Toc199258180" w:history="1">
+      <w:hyperlink w:anchor="_Toc199258636" w:history="1">
         <w:r>
           <w:rPr>
             <w:rStyle w:val="Lienhypertexte"/>
@@ -3236,7 +3250,7 @@
             <w:noProof/>
             <w:webHidden/>
           </w:rPr>
-          <w:instrText xml:space="preserve"> PAGEREF _Toc199258180 \h </w:instrText>
+          <w:instrText xml:space="preserve"> PAGEREF _Toc199258636 \h </w:instrText>
         </w:r>
         <w:r>
           <w:rPr>
@@ -3285,7 +3299,7 @@
           <w14:ligatures w14:val="standardContextual"/>
         </w:rPr>
       </w:pPr>
-      <w:hyperlink w:anchor="_Toc199258181" w:history="1">
+      <w:hyperlink w:anchor="_Toc199258637" w:history="1">
         <w:r>
           <w:rPr>
             <w:rStyle w:val="Lienhypertexte"/>
@@ -3332,7 +3346,7 @@
             <w:noProof/>
             <w:webHidden/>
           </w:rPr>
-          <w:instrText xml:space="preserve"> PAGEREF _Toc199258181 \h </w:instrText>
+          <w:instrText xml:space="preserve"> PAGEREF _Toc199258637 \h </w:instrText>
         </w:r>
         <w:r>
           <w:rPr>
@@ -3380,7 +3394,7 @@
           <w14:ligatures w14:val="standardContextual"/>
         </w:rPr>
       </w:pPr>
-      <w:hyperlink w:anchor="_Toc199258182" w:history="1">
+      <w:hyperlink w:anchor="_Toc199258638" w:history="1">
         <w:r>
           <w:rPr>
             <w:rStyle w:val="Lienhypertexte"/>
@@ -3426,7 +3440,7 @@
             <w:noProof/>
             <w:webHidden/>
           </w:rPr>
-          <w:instrText xml:space="preserve"> PAGEREF _Toc199258182 \h </w:instrText>
+          <w:instrText xml:space="preserve"> PAGEREF _Toc199258638 \h </w:instrText>
         </w:r>
         <w:r>
           <w:rPr>
@@ -3475,7 +3489,7 @@
           <w14:ligatures w14:val="standardContextual"/>
         </w:rPr>
       </w:pPr>
-      <w:hyperlink w:anchor="_Toc199258183" w:history="1">
+      <w:hyperlink w:anchor="_Toc199258639" w:history="1">
         <w:r>
           <w:rPr>
             <w:rStyle w:val="Lienhypertexte"/>
@@ -3522,7 +3536,7 @@
             <w:noProof/>
             <w:webHidden/>
           </w:rPr>
-          <w:instrText xml:space="preserve"> PAGEREF _Toc199258183 \h </w:instrText>
+          <w:instrText xml:space="preserve"> PAGEREF _Toc199258639 \h </w:instrText>
         </w:r>
         <w:r>
           <w:rPr>
@@ -3571,7 +3585,7 @@
           <w14:ligatures w14:val="standardContextual"/>
         </w:rPr>
       </w:pPr>
-      <w:hyperlink w:anchor="_Toc199258184" w:history="1">
+      <w:hyperlink w:anchor="_Toc199258640" w:history="1">
         <w:r>
           <w:rPr>
             <w:rStyle w:val="Lienhypertexte"/>
@@ -3618,7 +3632,7 @@
             <w:noProof/>
             <w:webHidden/>
           </w:rPr>
-          <w:instrText xml:space="preserve"> PAGEREF _Toc199258184 \h </w:instrText>
+          <w:instrText xml:space="preserve"> PAGEREF _Toc199258640 \h </w:instrText>
         </w:r>
         <w:r>
           <w:rPr>
@@ -3667,7 +3681,7 @@
           <w14:ligatures w14:val="standardContextual"/>
         </w:rPr>
       </w:pPr>
-      <w:hyperlink w:anchor="_Toc199258185" w:history="1">
+      <w:hyperlink w:anchor="_Toc199258641" w:history="1">
         <w:r>
           <w:rPr>
             <w:rStyle w:val="Lienhypertexte"/>
@@ -3714,7 +3728,7 @@
             <w:noProof/>
             <w:webHidden/>
           </w:rPr>
-          <w:instrText xml:space="preserve"> PAGEREF _Toc199258185 \h </w:instrText>
+          <w:instrText xml:space="preserve"> PAGEREF _Toc199258641 \h </w:instrText>
         </w:r>
         <w:r>
           <w:rPr>
@@ -3764,7 +3778,7 @@
           <w14:ligatures w14:val="standardContextual"/>
         </w:rPr>
       </w:pPr>
-      <w:hyperlink w:anchor="_Toc199258186" w:history="1">
+      <w:hyperlink w:anchor="_Toc199258642" w:history="1">
         <w:r>
           <w:rPr>
             <w:rStyle w:val="Lienhypertexte"/>
@@ -3812,7 +3826,105 @@
             <w:noProof/>
             <w:webHidden/>
           </w:rPr>
-          <w:instrText xml:space="preserve"> PAGEREF _Toc199258186 \h </w:instrText>
+          <w:instrText xml:space="preserve"> PAGEREF _Toc199258642 \h </w:instrText>
+        </w:r>
+        <w:r>
+          <w:rPr>
+            <w:noProof/>
+            <w:webHidden/>
+          </w:rPr>
+        </w:r>
+        <w:r>
+          <w:rPr>
+            <w:noProof/>
+            <w:webHidden/>
+          </w:rPr>
+          <w:fldChar w:fldCharType="separate"/>
+        </w:r>
+        <w:r>
+          <w:rPr>
+            <w:noProof/>
+            <w:webHidden/>
+          </w:rPr>
+          <w:t>13</w:t>
+        </w:r>
+        <w:r>
+          <w:rPr>
+            <w:noProof/>
+            <w:webHidden/>
+          </w:rPr>
+          <w:fldChar w:fldCharType="end"/>
+        </w:r>
+      </w:hyperlink>
+    </w:p>
+    <w:p>
+      <w:pPr>
+        <w:pStyle w:val="TM10"/>
+        <w:tabs>
+          <w:tab w:val="left" w:pos="400"/>
+          <w:tab w:val="right" w:leader="dot" w:pos="9060"/>
+        </w:tabs>
+        <w:rPr>
+          <w:rFonts w:eastAsiaTheme="minorEastAsia" w:cstheme="minorBidi"/>
+          <w:b w:val="0"/>
+          <w:bCs w:val="0"/>
+          <w:caps w:val="0"/>
+          <w:noProof/>
+          <w:kern w:val="2"/>
+          <w:sz w:val="22"/>
+          <w:szCs w:val="22"/>
+          <w14:ligatures w14:val="standardContextual"/>
+        </w:rPr>
+      </w:pPr>
+      <w:hyperlink w:anchor="_Toc199258643" w:history="1">
+        <w:r>
+          <w:rPr>
+            <w:rStyle w:val="Lienhypertexte"/>
+            <w:noProof/>
+          </w:rPr>
+          <w:t>7</w:t>
+        </w:r>
+        <w:r>
+          <w:rPr>
+            <w:rFonts w:eastAsiaTheme="minorEastAsia" w:cstheme="minorBidi"/>
+            <w:b w:val="0"/>
+            <w:bCs w:val="0"/>
+            <w:caps w:val="0"/>
+            <w:noProof/>
+            <w:kern w:val="2"/>
+            <w:sz w:val="22"/>
+            <w:szCs w:val="22"/>
+            <w14:ligatures w14:val="standardContextual"/>
+          </w:rPr>
+          <w:tab/>
+        </w:r>
+        <w:r>
+          <w:rPr>
+            <w:rStyle w:val="Lienhypertexte"/>
+            <w:noProof/>
+          </w:rPr>
+          <w:t>Webographie</w:t>
+        </w:r>
+        <w:r>
+          <w:rPr>
+            <w:noProof/>
+            <w:webHidden/>
+          </w:rPr>
+          <w:tab/>
+        </w:r>
+        <w:r>
+          <w:rPr>
+            <w:noProof/>
+            <w:webHidden/>
+          </w:rPr>
+          <w:fldChar w:fldCharType="begin"/>
+        </w:r>
+        <w:r>
+          <w:rPr>
+            <w:noProof/>
+            <w:webHidden/>
+          </w:rPr>
+          <w:instrText xml:space="preserve"> PAGEREF _Toc199258643 \h </w:instrText>
         </w:r>
         <w:r>
           <w:rPr>
@@ -3865,7 +3977,7 @@
       </w:pPr>
       <w:bookmarkStart w:id="0" w:name="_Toc532179955"/>
       <w:bookmarkStart w:id="1" w:name="_Toc165969637"/>
-      <w:bookmarkStart w:id="2" w:name="_Toc199258149"/>
+      <w:bookmarkStart w:id="2" w:name="_Toc199258605"/>
       <w:r>
         <w:lastRenderedPageBreak/>
         <w:t>Spécifications</w:t>
@@ -3885,7 +3997,7 @@
       </w:pPr>
       <w:bookmarkStart w:id="3" w:name="_Toc532179969"/>
       <w:bookmarkStart w:id="4" w:name="_Toc165969639"/>
-      <w:bookmarkStart w:id="5" w:name="_Toc199258150"/>
+      <w:bookmarkStart w:id="5" w:name="_Toc199258606"/>
       <w:r>
         <w:t>T</w:t>
       </w:r>
@@ -3919,7 +4031,7 @@
       <w:pPr>
         <w:pStyle w:val="Titre2"/>
       </w:pPr>
-      <w:bookmarkStart w:id="6" w:name="_Toc199258151"/>
+      <w:bookmarkStart w:id="6" w:name="_Toc199258607"/>
       <w:r>
         <w:t>Description</w:t>
       </w:r>
@@ -3947,7 +4059,7 @@
       <w:pPr>
         <w:pStyle w:val="Titre2"/>
       </w:pPr>
-      <w:bookmarkStart w:id="7" w:name="_Toc199258152"/>
+      <w:bookmarkStart w:id="7" w:name="_Toc199258608"/>
       <w:r>
         <w:t>Matériel et logiciels à disposition</w:t>
       </w:r>
@@ -4029,7 +4141,7 @@
       <w:pPr>
         <w:pStyle w:val="Titre2"/>
       </w:pPr>
-      <w:bookmarkStart w:id="8" w:name="_Toc199258153"/>
+      <w:bookmarkStart w:id="8" w:name="_Toc199258609"/>
       <w:r>
         <w:t>P</w:t>
       </w:r>
@@ -4066,7 +4178,7 @@
       <w:pPr>
         <w:pStyle w:val="Titre2"/>
       </w:pPr>
-      <w:bookmarkStart w:id="9" w:name="_Toc199258154"/>
+      <w:bookmarkStart w:id="9" w:name="_Toc199258610"/>
       <w:r>
         <w:t>Cahier des charges</w:t>
       </w:r>
@@ -4095,7 +4207,7 @@
       <w:pPr>
         <w:pStyle w:val="Titre2"/>
       </w:pPr>
-      <w:bookmarkStart w:id="10" w:name="_Toc199258155"/>
+      <w:bookmarkStart w:id="10" w:name="_Toc199258611"/>
       <w:r>
         <w:t>Les points suivants seront évalués</w:t>
       </w:r>
@@ -4180,7 +4292,7 @@
       <w:pPr>
         <w:pStyle w:val="Titre2"/>
       </w:pPr>
-      <w:bookmarkStart w:id="11" w:name="_Toc199258156"/>
+      <w:bookmarkStart w:id="11" w:name="_Toc199258612"/>
       <w:r>
         <w:t>Validation et conditions de réussite</w:t>
       </w:r>
@@ -4226,7 +4338,7 @@
       <w:pPr>
         <w:pStyle w:val="Titre1"/>
       </w:pPr>
-      <w:bookmarkStart w:id="12" w:name="_Toc199258157"/>
+      <w:bookmarkStart w:id="12" w:name="_Toc199258613"/>
       <w:r>
         <w:t>Planification</w:t>
       </w:r>
@@ -4348,7 +4460,7 @@
       <w:pPr>
         <w:pStyle w:val="Titre1"/>
       </w:pPr>
-      <w:bookmarkStart w:id="15" w:name="_Toc199258158"/>
+      <w:bookmarkStart w:id="15" w:name="_Toc199258614"/>
       <w:r>
         <w:t>Analyse</w:t>
       </w:r>
@@ -4362,7 +4474,7 @@
       </w:pPr>
       <w:bookmarkStart w:id="16" w:name="_Toc532179959"/>
       <w:bookmarkStart w:id="17" w:name="_Toc165969643"/>
-      <w:bookmarkStart w:id="18" w:name="_Toc199258159"/>
+      <w:bookmarkStart w:id="18" w:name="_Toc199258615"/>
       <w:r>
         <w:t>Document d’analyse</w:t>
       </w:r>
@@ -4980,7 +5092,7 @@
       </w:pPr>
       <w:bookmarkStart w:id="21" w:name="_Toc532179964"/>
       <w:bookmarkStart w:id="22" w:name="_Toc165969648"/>
-      <w:bookmarkStart w:id="23" w:name="_Toc199258160"/>
+      <w:bookmarkStart w:id="23" w:name="_Toc199258616"/>
       <w:bookmarkEnd w:id="19"/>
       <w:bookmarkEnd w:id="20"/>
       <w:r>
@@ -4995,7 +5107,7 @@
         <w:pStyle w:val="Titre2"/>
       </w:pPr>
       <w:bookmarkStart w:id="24" w:name="_Mode_de_fonctionnement"/>
-      <w:bookmarkStart w:id="25" w:name="_Toc199258161"/>
+      <w:bookmarkStart w:id="25" w:name="_Toc199258617"/>
       <w:bookmarkEnd w:id="24"/>
       <w:r>
         <w:t>Mode de fonctionnement</w:t>
@@ -5089,7 +5201,7 @@
       <w:pPr>
         <w:pStyle w:val="Titre2"/>
       </w:pPr>
-      <w:bookmarkStart w:id="26" w:name="_Toc199258162"/>
+      <w:bookmarkStart w:id="26" w:name="_Toc199258618"/>
       <w:r>
         <w:t>Conventions</w:t>
       </w:r>
@@ -5125,7 +5237,7 @@
       </w:pPr>
       <w:bookmarkStart w:id="27" w:name="_Toc1281206035"/>
       <w:bookmarkStart w:id="28" w:name="_Toc192686530"/>
-      <w:bookmarkStart w:id="29" w:name="_Toc199258163"/>
+      <w:bookmarkStart w:id="29" w:name="_Toc199258619"/>
       <w:proofErr w:type="spellStart"/>
       <w:r>
         <w:t>Commits</w:t>
@@ -5193,7 +5305,7 @@
       </w:pPr>
       <w:bookmarkStart w:id="30" w:name="_Toc532179965"/>
       <w:bookmarkStart w:id="31" w:name="_Toc165969649"/>
-      <w:bookmarkStart w:id="32" w:name="_Toc199258164"/>
+      <w:bookmarkStart w:id="32" w:name="_Toc199258620"/>
       <w:r>
         <w:t>Dossier de Réalisation</w:t>
       </w:r>
@@ -5205,7 +5317,7 @@
       <w:pPr>
         <w:pStyle w:val="Titre3"/>
       </w:pPr>
-      <w:bookmarkStart w:id="33" w:name="_Toc199258165"/>
+      <w:bookmarkStart w:id="33" w:name="_Toc199258621"/>
       <w:r>
         <w:t>Base de données</w:t>
       </w:r>
@@ -5360,7 +5472,7 @@
       <w:pPr>
         <w:pStyle w:val="Titre3"/>
       </w:pPr>
-      <w:bookmarkStart w:id="34" w:name="_Toc199258166"/>
+      <w:bookmarkStart w:id="34" w:name="_Toc199258622"/>
       <w:r>
         <w:t>Structure du code</w:t>
       </w:r>
@@ -5379,6 +5491,9 @@
         <w:pStyle w:val="Retraitcorpsdetexte3"/>
       </w:pPr>
       <w:r>
+        <w:rPr>
+          <w:noProof/>
+        </w:rPr>
         <w:drawing>
           <wp:inline distT="0" distB="0" distL="0" distR="0" wp14:anchorId="2D829284" wp14:editId="053B9312">
             <wp:extent cx="1219370" cy="1676634"/>
@@ -5428,7 +5543,7 @@
       <w:pPr>
         <w:pStyle w:val="Titre3"/>
       </w:pPr>
-      <w:bookmarkStart w:id="35" w:name="_Toc199258167"/>
+      <w:bookmarkStart w:id="35" w:name="_Toc199258623"/>
       <w:r>
         <w:t>Routes</w:t>
       </w:r>
@@ -5447,7 +5562,7 @@
         <w:pStyle w:val="Titre3"/>
       </w:pPr>
       <w:bookmarkStart w:id="36" w:name="_Sécurité"/>
-      <w:bookmarkStart w:id="37" w:name="_Toc199258168"/>
+      <w:bookmarkStart w:id="37" w:name="_Toc199258624"/>
       <w:bookmarkEnd w:id="36"/>
       <w:r>
         <w:t>Sécurité</w:t>
@@ -5572,7 +5687,7 @@
         <w:pStyle w:val="Retraitcorpsdetexte"/>
       </w:pPr>
       <w:r>
-        <w:t xml:space="preserve">Dans le frontend, nous affichons les erreurs 404 et 500 avec des messages génériques, pour ne pas sans </w:t>
+        <w:t xml:space="preserve">Dans le frontend, nous affichons les erreurs 404 et 500 avec des messages génériques, pour ne sans </w:t>
       </w:r>
       <w:r>
         <w:t>communiquer</w:t>
@@ -5605,6 +5720,7 @@
         <w:pStyle w:val="Retraitcorpsdetexte"/>
       </w:pPr>
       <w:r>
+        <w:lastRenderedPageBreak/>
         <w:t>Nous estimons donc que la sécurité implémentée dans notre application est suffisante et adéquate.</w:t>
       </w:r>
     </w:p>
@@ -5618,7 +5734,7 @@
         <w:pStyle w:val="Titre3"/>
       </w:pPr>
       <w:bookmarkStart w:id="38" w:name="_Gestion_des_erreurs"/>
-      <w:bookmarkStart w:id="39" w:name="_Toc199258169"/>
+      <w:bookmarkStart w:id="39" w:name="_Toc199258625"/>
       <w:bookmarkEnd w:id="38"/>
       <w:r>
         <w:t>Gestion des erreurs</w:t>
@@ -5687,6 +5803,9 @@
         <w:pStyle w:val="Retraitcorpsdetexte3"/>
       </w:pPr>
       <w:r>
+        <w:rPr>
+          <w:noProof/>
+        </w:rPr>
         <w:drawing>
           <wp:inline distT="0" distB="0" distL="0" distR="0" wp14:anchorId="19B87D16" wp14:editId="55A38097">
             <wp:extent cx="2029108" cy="1105054"/>
@@ -5745,6 +5864,9 @@
         <w:pStyle w:val="Retraitcorpsdetexte3"/>
       </w:pPr>
       <w:r>
+        <w:rPr>
+          <w:noProof/>
+        </w:rPr>
         <w:drawing>
           <wp:inline distT="0" distB="0" distL="0" distR="0" wp14:anchorId="4BDB0281" wp14:editId="2BFBF8AA">
             <wp:extent cx="2010056" cy="1114581"/>
@@ -5803,7 +5925,7 @@
         <w:pStyle w:val="Titre2"/>
       </w:pPr>
       <w:bookmarkStart w:id="40" w:name="_Toc192686539"/>
-      <w:bookmarkStart w:id="41" w:name="_Toc199258170"/>
+      <w:bookmarkStart w:id="41" w:name="_Toc199258626"/>
       <w:r>
         <w:t>Eco-conception Web</w:t>
       </w:r>
@@ -5857,7 +5979,7 @@
       <w:pPr>
         <w:pStyle w:val="Titre2"/>
       </w:pPr>
-      <w:bookmarkStart w:id="42" w:name="_Toc199258171"/>
+      <w:bookmarkStart w:id="42" w:name="_Toc199258627"/>
       <w:r>
         <w:t>Tests</w:t>
       </w:r>
@@ -5876,10 +5998,7 @@
         <w:pStyle w:val="Retraitcorpsdetexte"/>
       </w:pPr>
       <w:r>
-        <w:t xml:space="preserve">S’ils avaient été réalisés, les tests fonctionneraient comme ceci : </w:t>
-      </w:r>
-      <w:r>
-        <w:t>chaque composant aurait été isolé dans des fichiers de test dédiés</w:t>
+        <w:t>S’ils avaient été réalisés, les tests fonctionneraient comme ceci : chaque composant aurait été isolé dans des fichiers de test dédiés</w:t>
       </w:r>
       <w:r>
         <w:t xml:space="preserve">. </w:t>
@@ -5927,16 +6046,7 @@
         <w:pStyle w:val="Retraitcorpsdetexte"/>
       </w:pPr>
       <w:r>
-        <w:t>Et idéalement, pour aller plus loin, l</w:t>
-      </w:r>
-      <w:r>
-        <w:t xml:space="preserve">es tests </w:t>
-      </w:r>
-      <w:r>
-        <w:t xml:space="preserve">pourraient être </w:t>
-      </w:r>
-      <w:r>
-        <w:t xml:space="preserve">intégrés </w:t>
+        <w:t xml:space="preserve">Et idéalement, pour aller plus loin, les tests pourraient être intégrés </w:t>
       </w:r>
       <w:r>
         <w:t xml:space="preserve">avec </w:t>
@@ -5958,7 +6068,7 @@
         <w:pStyle w:val="Titre1"/>
       </w:pPr>
       <w:bookmarkStart w:id="43" w:name="_Toc165969653"/>
-      <w:bookmarkStart w:id="44" w:name="_Toc199258172"/>
+      <w:bookmarkStart w:id="44" w:name="_Toc199258628"/>
       <w:r>
         <w:t>Conclusion</w:t>
       </w:r>
@@ -6035,7 +6145,7 @@
       <w:pPr>
         <w:pStyle w:val="Titre2"/>
       </w:pPr>
-      <w:bookmarkStart w:id="45" w:name="_Toc199258173"/>
+      <w:bookmarkStart w:id="45" w:name="_Toc199258629"/>
       <w:r>
         <w:t>Critique sur la planification</w:t>
       </w:r>
@@ -6064,14 +6174,14 @@
       <w:pPr>
         <w:pStyle w:val="Titre2"/>
       </w:pPr>
-      <w:bookmarkStart w:id="46" w:name="_Toc165969654"/>
-      <w:bookmarkStart w:id="47" w:name="_Bilan_des_fonctionnalités"/>
-      <w:bookmarkStart w:id="48" w:name="_Toc199258174"/>
+      <w:bookmarkStart w:id="46" w:name="_Bilan_des_fonctionnalités"/>
+      <w:bookmarkStart w:id="47" w:name="_Toc165969654"/>
+      <w:bookmarkStart w:id="48" w:name="_Toc199258630"/>
+      <w:bookmarkEnd w:id="46"/>
+      <w:r>
+        <w:t xml:space="preserve">Bilan des </w:t>
+      </w:r>
       <w:bookmarkEnd w:id="47"/>
-      <w:r>
-        <w:t xml:space="preserve">Bilan des </w:t>
-      </w:r>
-      <w:bookmarkEnd w:id="46"/>
       <w:r>
         <w:t>fonctionnalités demandées</w:t>
       </w:r>
@@ -6084,7 +6194,7 @@
           <w:bCs w:val="0"/>
         </w:rPr>
       </w:pPr>
-      <w:bookmarkStart w:id="49" w:name="_Toc199258175"/>
+      <w:bookmarkStart w:id="49" w:name="_Toc199258631"/>
       <w:r>
         <w:rPr>
           <w:bCs w:val="0"/>
@@ -6167,7 +6277,7 @@
           <w:bCs w:val="0"/>
         </w:rPr>
       </w:pPr>
-      <w:bookmarkStart w:id="50" w:name="_Toc199258176"/>
+      <w:bookmarkStart w:id="50" w:name="_Toc199258632"/>
       <w:r>
         <w:rPr>
           <w:bCs w:val="0"/>
@@ -6303,7 +6413,7 @@
           <w:bCs w:val="0"/>
         </w:rPr>
       </w:pPr>
-      <w:bookmarkStart w:id="51" w:name="_Toc199258177"/>
+      <w:bookmarkStart w:id="51" w:name="_Toc199258633"/>
       <w:r>
         <w:rPr>
           <w:bCs w:val="0"/>
@@ -6381,7 +6491,7 @@
           <w:bCs w:val="0"/>
         </w:rPr>
       </w:pPr>
-      <w:bookmarkStart w:id="52" w:name="_Toc199258178"/>
+      <w:bookmarkStart w:id="52" w:name="_Toc199258634"/>
       <w:r>
         <w:rPr>
           <w:bCs w:val="0"/>
@@ -6396,7 +6506,7 @@
         <w:pStyle w:val="Retraitcorpsdetexte3"/>
       </w:pPr>
       <w:r>
-        <w:t>Il y a également une protection et la nécessitée d’un jeton JWT pour accéder à la page.</w:t>
+        <w:t>Il y a également une protection et la nécessité d’un jeton JWT pour accéder à la page.</w:t>
       </w:r>
       <w:r>
         <w:t xml:space="preserve"> </w:t>
@@ -6432,7 +6542,7 @@
           <w:bCs w:val="0"/>
         </w:rPr>
       </w:pPr>
-      <w:bookmarkStart w:id="53" w:name="_Toc199258179"/>
+      <w:bookmarkStart w:id="53" w:name="_Toc199258635"/>
       <w:r>
         <w:rPr>
           <w:bCs w:val="0"/>
@@ -6468,7 +6578,7 @@
           <w:bCs w:val="0"/>
         </w:rPr>
       </w:pPr>
-      <w:bookmarkStart w:id="54" w:name="_Toc199258180"/>
+      <w:bookmarkStart w:id="54" w:name="_Toc199258636"/>
       <w:r>
         <w:rPr>
           <w:bCs w:val="0"/>
@@ -6540,7 +6650,7 @@
           <w:bCs w:val="0"/>
         </w:rPr>
       </w:pPr>
-      <w:bookmarkStart w:id="55" w:name="_Toc199258181"/>
+      <w:bookmarkStart w:id="55" w:name="_Toc199258637"/>
       <w:proofErr w:type="gramStart"/>
       <w:r>
         <w:rPr>
@@ -6589,7 +6699,7 @@
         <w:pStyle w:val="Titre2"/>
       </w:pPr>
       <w:bookmarkStart w:id="56" w:name="_Toc165969656"/>
-      <w:bookmarkStart w:id="57" w:name="_Toc199258182"/>
+      <w:bookmarkStart w:id="57" w:name="_Toc199258638"/>
       <w:r>
         <w:t>Bilan personnel</w:t>
       </w:r>
@@ -6600,7 +6710,7 @@
       <w:pPr>
         <w:pStyle w:val="Titre3"/>
       </w:pPr>
-      <w:bookmarkStart w:id="58" w:name="_Toc199258183"/>
+      <w:bookmarkStart w:id="58" w:name="_Toc199258639"/>
       <w:r>
         <w:t>Alban</w:t>
       </w:r>
@@ -6610,7 +6720,7 @@
       <w:pPr>
         <w:pStyle w:val="Titre3"/>
       </w:pPr>
-      <w:bookmarkStart w:id="59" w:name="_Toc199258184"/>
+      <w:bookmarkStart w:id="59" w:name="_Toc199258640"/>
       <w:r>
         <w:t>Antoine</w:t>
       </w:r>
@@ -6620,7 +6730,7 @@
       <w:pPr>
         <w:pStyle w:val="Titre3"/>
       </w:pPr>
-      <w:bookmarkStart w:id="60" w:name="_Toc199258185"/>
+      <w:bookmarkStart w:id="60" w:name="_Toc199258641"/>
       <w:r>
         <w:t>Mateo</w:t>
       </w:r>
@@ -6631,7 +6741,13 @@
         <w:pStyle w:val="Retraitcorpsdetexte3"/>
       </w:pPr>
       <w:r>
-        <w:t>J’ai beaucoup apprécié travailler sur ce projet, surtout le fait qu’on ait commencé sur la partie backend et qu’on ait ensuite continuer sur le même projet.</w:t>
+        <w:t>J’ai beaucoup apprécié travailler sur ce projet, surtout le fait qu’on ait commencé sur la partie backend et qu’on ait ensuite continu</w:t>
+      </w:r>
+      <w:r>
+        <w:t>é</w:t>
+      </w:r>
+      <w:r>
+        <w:t xml:space="preserve"> sur le même projet.</w:t>
       </w:r>
     </w:p>
     <w:p>
@@ -6649,7 +6765,7 @@
       <w:pPr>
         <w:pStyle w:val="Titre1"/>
       </w:pPr>
-      <w:bookmarkStart w:id="61" w:name="_Toc199258186"/>
+      <w:bookmarkStart w:id="61" w:name="_Toc199258642"/>
       <w:r>
         <w:t>Annexes</w:t>
       </w:r>
@@ -6658,6 +6774,9 @@
     <w:p>
       <w:pPr>
         <w:pStyle w:val="Corpsdetexte"/>
+        <w:rPr>
+          <w:rStyle w:val="Lienhypertexte"/>
+        </w:rPr>
       </w:pPr>
       <w:r>
         <w:t xml:space="preserve">Tous les fichiers et documents annexes se trouvent dans le repository </w:t>
@@ -6676,6 +6795,51 @@
           <w:t>https://github.com/ASETML/P_Web295</w:t>
         </w:r>
       </w:hyperlink>
+    </w:p>
+    <w:p>
+      <w:pPr>
+        <w:pStyle w:val="Corpsdetexte"/>
+        <w:rPr>
+          <w:rStyle w:val="Lienhypertexte"/>
+        </w:rPr>
+      </w:pPr>
+    </w:p>
+    <w:p>
+      <w:pPr>
+        <w:pStyle w:val="Titre1"/>
+      </w:pPr>
+      <w:bookmarkStart w:id="62" w:name="_Toc199258643"/>
+      <w:r>
+        <w:t>Webographie</w:t>
+      </w:r>
+      <w:bookmarkEnd w:id="62"/>
+    </w:p>
+    <w:p>
+      <w:pPr>
+        <w:pStyle w:val="Corpsdetexte"/>
+      </w:pPr>
+      <w:r>
+        <w:t xml:space="preserve">La </w:t>
+      </w:r>
+      <w:r>
+        <w:t>relecture a été assistée par des outils d’intelligence artificielle (</w:t>
+      </w:r>
+      <w:proofErr w:type="spellStart"/>
+      <w:r>
+        <w:t>OpenAI</w:t>
+      </w:r>
+      <w:proofErr w:type="spellEnd"/>
+      <w:r>
+        <w:t xml:space="preserve"> </w:t>
+      </w:r>
+      <w:proofErr w:type="spellStart"/>
+      <w:r>
+        <w:t>ChatGPT</w:t>
+      </w:r>
+      <w:proofErr w:type="spellEnd"/>
+      <w:r>
+        <w:t>)</w:t>
+      </w:r>
     </w:p>
     <w:sectPr>
       <w:headerReference w:type="default" r:id="rId29"/>
@@ -7118,7 +7282,7 @@
                 <w:noProof/>
                 <w:szCs w:val="16"/>
               </w:rPr>
-              <w:t>164</w:t>
+              <w:t>173</w:t>
             </w:r>
           </w:fldSimple>
           <w:r>
@@ -7155,7 +7319,7 @@
               <w:noProof/>
               <w:szCs w:val="16"/>
             </w:rPr>
-            <w:t>27.05.2025 17:09</w:t>
+            <w:t>27.05.2025 17:17</w:t>
           </w:r>
           <w:r>
             <w:rPr>
@@ -7403,7 +7567,7 @@
         <v:path o:extrusionok="f" gradientshapeok="t" o:connecttype="rect"/>
         <o:lock v:ext="edit" aspectratio="t"/>
       </v:shapetype>
-      <v:shape id="_x0000_i1293" type="#_x0000_t75" style="width:12pt;height:12pt" o:bullet="t">
+      <v:shape id="_x0000_i1035" type="#_x0000_t75" style="width:11.7pt;height:11.7pt" o:bullet="t">
         <v:imagedata r:id="rId1" o:title="BD10263_"/>
       </v:shape>
     </w:pict>
@@ -11641,6 +11805,7 @@
   <w:style w:type="character" w:default="1" w:styleId="Policepardfaut">
     <w:name w:val="Default Paragraph Font"/>
     <w:uiPriority w:val="1"/>
+    <w:semiHidden/>
     <w:unhideWhenUsed/>
   </w:style>
   <w:style w:type="table" w:default="1" w:styleId="TableauNormal">

</xml_diff>

<commit_message>
📝 rapport OK et export en PDF - à relire
</commit_message>
<xml_diff>
--- a/frontend/rapport/R-P_Web294-ThodeMateo_SegalenAlban_FabreAntoine-rapport.docx
+++ b/frontend/rapport/R-P_Web294-ThodeMateo_SegalenAlban_FabreAntoine-rapport.docx
@@ -234,7 +234,7 @@
         </w:rPr>
         <w:fldChar w:fldCharType="separate"/>
       </w:r>
-      <w:hyperlink w:anchor="_Toc199258605" w:history="1">
+      <w:hyperlink w:anchor="_Toc199314607" w:history="1">
         <w:r>
           <w:rPr>
             <w:rStyle w:val="Lienhypertexte"/>
@@ -282,7 +282,7 @@
             <w:noProof/>
             <w:webHidden/>
           </w:rPr>
-          <w:instrText xml:space="preserve"> PAGEREF _Toc199258605 \h </w:instrText>
+          <w:instrText xml:space="preserve"> PAGEREF _Toc199314607 \h </w:instrText>
         </w:r>
         <w:r>
           <w:rPr>
@@ -330,7 +330,7 @@
           <w14:ligatures w14:val="standardContextual"/>
         </w:rPr>
       </w:pPr>
-      <w:hyperlink w:anchor="_Toc199258606" w:history="1">
+      <w:hyperlink w:anchor="_Toc199314608" w:history="1">
         <w:r>
           <w:rPr>
             <w:rStyle w:val="Lienhypertexte"/>
@@ -376,7 +376,7 @@
             <w:noProof/>
             <w:webHidden/>
           </w:rPr>
-          <w:instrText xml:space="preserve"> PAGEREF _Toc199258606 \h </w:instrText>
+          <w:instrText xml:space="preserve"> PAGEREF _Toc199314608 \h </w:instrText>
         </w:r>
         <w:r>
           <w:rPr>
@@ -424,7 +424,7 @@
           <w14:ligatures w14:val="standardContextual"/>
         </w:rPr>
       </w:pPr>
-      <w:hyperlink w:anchor="_Toc199258607" w:history="1">
+      <w:hyperlink w:anchor="_Toc199314609" w:history="1">
         <w:r>
           <w:rPr>
             <w:rStyle w:val="Lienhypertexte"/>
@@ -470,7 +470,7 @@
             <w:noProof/>
             <w:webHidden/>
           </w:rPr>
-          <w:instrText xml:space="preserve"> PAGEREF _Toc199258607 \h </w:instrText>
+          <w:instrText xml:space="preserve"> PAGEREF _Toc199314609 \h </w:instrText>
         </w:r>
         <w:r>
           <w:rPr>
@@ -518,7 +518,7 @@
           <w14:ligatures w14:val="standardContextual"/>
         </w:rPr>
       </w:pPr>
-      <w:hyperlink w:anchor="_Toc199258608" w:history="1">
+      <w:hyperlink w:anchor="_Toc199314610" w:history="1">
         <w:r>
           <w:rPr>
             <w:rStyle w:val="Lienhypertexte"/>
@@ -564,7 +564,7 @@
             <w:noProof/>
             <w:webHidden/>
           </w:rPr>
-          <w:instrText xml:space="preserve"> PAGEREF _Toc199258608 \h </w:instrText>
+          <w:instrText xml:space="preserve"> PAGEREF _Toc199314610 \h </w:instrText>
         </w:r>
         <w:r>
           <w:rPr>
@@ -612,7 +612,7 @@
           <w14:ligatures w14:val="standardContextual"/>
         </w:rPr>
       </w:pPr>
-      <w:hyperlink w:anchor="_Toc199258609" w:history="1">
+      <w:hyperlink w:anchor="_Toc199314611" w:history="1">
         <w:r>
           <w:rPr>
             <w:rStyle w:val="Lienhypertexte"/>
@@ -658,7 +658,7 @@
             <w:noProof/>
             <w:webHidden/>
           </w:rPr>
-          <w:instrText xml:space="preserve"> PAGEREF _Toc199258609 \h </w:instrText>
+          <w:instrText xml:space="preserve"> PAGEREF _Toc199314611 \h </w:instrText>
         </w:r>
         <w:r>
           <w:rPr>
@@ -706,7 +706,7 @@
           <w14:ligatures w14:val="standardContextual"/>
         </w:rPr>
       </w:pPr>
-      <w:hyperlink w:anchor="_Toc199258610" w:history="1">
+      <w:hyperlink w:anchor="_Toc199314612" w:history="1">
         <w:r>
           <w:rPr>
             <w:rStyle w:val="Lienhypertexte"/>
@@ -752,7 +752,7 @@
             <w:noProof/>
             <w:webHidden/>
           </w:rPr>
-          <w:instrText xml:space="preserve"> PAGEREF _Toc199258610 \h </w:instrText>
+          <w:instrText xml:space="preserve"> PAGEREF _Toc199314612 \h </w:instrText>
         </w:r>
         <w:r>
           <w:rPr>
@@ -800,7 +800,7 @@
           <w14:ligatures w14:val="standardContextual"/>
         </w:rPr>
       </w:pPr>
-      <w:hyperlink w:anchor="_Toc199258611" w:history="1">
+      <w:hyperlink w:anchor="_Toc199314613" w:history="1">
         <w:r>
           <w:rPr>
             <w:rStyle w:val="Lienhypertexte"/>
@@ -846,7 +846,7 @@
             <w:noProof/>
             <w:webHidden/>
           </w:rPr>
-          <w:instrText xml:space="preserve"> PAGEREF _Toc199258611 \h </w:instrText>
+          <w:instrText xml:space="preserve"> PAGEREF _Toc199314613 \h </w:instrText>
         </w:r>
         <w:r>
           <w:rPr>
@@ -894,7 +894,7 @@
           <w14:ligatures w14:val="standardContextual"/>
         </w:rPr>
       </w:pPr>
-      <w:hyperlink w:anchor="_Toc199258612" w:history="1">
+      <w:hyperlink w:anchor="_Toc199314614" w:history="1">
         <w:r>
           <w:rPr>
             <w:rStyle w:val="Lienhypertexte"/>
@@ -940,7 +940,7 @@
             <w:noProof/>
             <w:webHidden/>
           </w:rPr>
-          <w:instrText xml:space="preserve"> PAGEREF _Toc199258612 \h </w:instrText>
+          <w:instrText xml:space="preserve"> PAGEREF _Toc199314614 \h </w:instrText>
         </w:r>
         <w:r>
           <w:rPr>
@@ -990,7 +990,7 @@
           <w14:ligatures w14:val="standardContextual"/>
         </w:rPr>
       </w:pPr>
-      <w:hyperlink w:anchor="_Toc199258613" w:history="1">
+      <w:hyperlink w:anchor="_Toc199314615" w:history="1">
         <w:r>
           <w:rPr>
             <w:rStyle w:val="Lienhypertexte"/>
@@ -1038,7 +1038,7 @@
             <w:noProof/>
             <w:webHidden/>
           </w:rPr>
-          <w:instrText xml:space="preserve"> PAGEREF _Toc199258613 \h </w:instrText>
+          <w:instrText xml:space="preserve"> PAGEREF _Toc199314615 \h </w:instrText>
         </w:r>
         <w:r>
           <w:rPr>
@@ -1088,7 +1088,7 @@
           <w14:ligatures w14:val="standardContextual"/>
         </w:rPr>
       </w:pPr>
-      <w:hyperlink w:anchor="_Toc199258614" w:history="1">
+      <w:hyperlink w:anchor="_Toc199314616" w:history="1">
         <w:r>
           <w:rPr>
             <w:rStyle w:val="Lienhypertexte"/>
@@ -1136,7 +1136,7 @@
             <w:noProof/>
             <w:webHidden/>
           </w:rPr>
-          <w:instrText xml:space="preserve"> PAGEREF _Toc199258614 \h </w:instrText>
+          <w:instrText xml:space="preserve"> PAGEREF _Toc199314616 \h </w:instrText>
         </w:r>
         <w:r>
           <w:rPr>
@@ -1184,7 +1184,7 @@
           <w14:ligatures w14:val="standardContextual"/>
         </w:rPr>
       </w:pPr>
-      <w:hyperlink w:anchor="_Toc199258615" w:history="1">
+      <w:hyperlink w:anchor="_Toc199314617" w:history="1">
         <w:r>
           <w:rPr>
             <w:rStyle w:val="Lienhypertexte"/>
@@ -1230,7 +1230,7 @@
             <w:noProof/>
             <w:webHidden/>
           </w:rPr>
-          <w:instrText xml:space="preserve"> PAGEREF _Toc199258615 \h </w:instrText>
+          <w:instrText xml:space="preserve"> PAGEREF _Toc199314617 \h </w:instrText>
         </w:r>
         <w:r>
           <w:rPr>
@@ -1280,7 +1280,7 @@
           <w14:ligatures w14:val="standardContextual"/>
         </w:rPr>
       </w:pPr>
-      <w:hyperlink w:anchor="_Toc199258616" w:history="1">
+      <w:hyperlink w:anchor="_Toc199314618" w:history="1">
         <w:r>
           <w:rPr>
             <w:rStyle w:val="Lienhypertexte"/>
@@ -1328,7 +1328,7 @@
             <w:noProof/>
             <w:webHidden/>
           </w:rPr>
-          <w:instrText xml:space="preserve"> PAGEREF _Toc199258616 \h </w:instrText>
+          <w:instrText xml:space="preserve"> PAGEREF _Toc199314618 \h </w:instrText>
         </w:r>
         <w:r>
           <w:rPr>
@@ -1376,7 +1376,7 @@
           <w14:ligatures w14:val="standardContextual"/>
         </w:rPr>
       </w:pPr>
-      <w:hyperlink w:anchor="_Toc199258617" w:history="1">
+      <w:hyperlink w:anchor="_Toc199314619" w:history="1">
         <w:r>
           <w:rPr>
             <w:rStyle w:val="Lienhypertexte"/>
@@ -1422,7 +1422,7 @@
             <w:noProof/>
             <w:webHidden/>
           </w:rPr>
-          <w:instrText xml:space="preserve"> PAGEREF _Toc199258617 \h </w:instrText>
+          <w:instrText xml:space="preserve"> PAGEREF _Toc199314619 \h </w:instrText>
         </w:r>
         <w:r>
           <w:rPr>
@@ -1470,7 +1470,7 @@
           <w14:ligatures w14:val="standardContextual"/>
         </w:rPr>
       </w:pPr>
-      <w:hyperlink w:anchor="_Toc199258618" w:history="1">
+      <w:hyperlink w:anchor="_Toc199314620" w:history="1">
         <w:r>
           <w:rPr>
             <w:rStyle w:val="Lienhypertexte"/>
@@ -1516,7 +1516,7 @@
             <w:noProof/>
             <w:webHidden/>
           </w:rPr>
-          <w:instrText xml:space="preserve"> PAGEREF _Toc199258618 \h </w:instrText>
+          <w:instrText xml:space="preserve"> PAGEREF _Toc199314620 \h </w:instrText>
         </w:r>
         <w:r>
           <w:rPr>
@@ -1565,7 +1565,7 @@
           <w14:ligatures w14:val="standardContextual"/>
         </w:rPr>
       </w:pPr>
-      <w:hyperlink w:anchor="_Toc199258619" w:history="1">
+      <w:hyperlink w:anchor="_Toc199314621" w:history="1">
         <w:r>
           <w:rPr>
             <w:rStyle w:val="Lienhypertexte"/>
@@ -1612,7 +1612,7 @@
             <w:noProof/>
             <w:webHidden/>
           </w:rPr>
-          <w:instrText xml:space="preserve"> PAGEREF _Toc199258619 \h </w:instrText>
+          <w:instrText xml:space="preserve"> PAGEREF _Toc199314621 \h </w:instrText>
         </w:r>
         <w:r>
           <w:rPr>
@@ -1660,7 +1660,7 @@
           <w14:ligatures w14:val="standardContextual"/>
         </w:rPr>
       </w:pPr>
-      <w:hyperlink w:anchor="_Toc199258620" w:history="1">
+      <w:hyperlink w:anchor="_Toc199314622" w:history="1">
         <w:r>
           <w:rPr>
             <w:rStyle w:val="Lienhypertexte"/>
@@ -1706,7 +1706,7 @@
             <w:noProof/>
             <w:webHidden/>
           </w:rPr>
-          <w:instrText xml:space="preserve"> PAGEREF _Toc199258620 \h </w:instrText>
+          <w:instrText xml:space="preserve"> PAGEREF _Toc199314622 \h </w:instrText>
         </w:r>
         <w:r>
           <w:rPr>
@@ -1755,7 +1755,7 @@
           <w14:ligatures w14:val="standardContextual"/>
         </w:rPr>
       </w:pPr>
-      <w:hyperlink w:anchor="_Toc199258621" w:history="1">
+      <w:hyperlink w:anchor="_Toc199314623" w:history="1">
         <w:r>
           <w:rPr>
             <w:rStyle w:val="Lienhypertexte"/>
@@ -1802,7 +1802,7 @@
             <w:noProof/>
             <w:webHidden/>
           </w:rPr>
-          <w:instrText xml:space="preserve"> PAGEREF _Toc199258621 \h </w:instrText>
+          <w:instrText xml:space="preserve"> PAGEREF _Toc199314623 \h </w:instrText>
         </w:r>
         <w:r>
           <w:rPr>
@@ -1851,7 +1851,7 @@
           <w14:ligatures w14:val="standardContextual"/>
         </w:rPr>
       </w:pPr>
-      <w:hyperlink w:anchor="_Toc199258622" w:history="1">
+      <w:hyperlink w:anchor="_Toc199314624" w:history="1">
         <w:r>
           <w:rPr>
             <w:rStyle w:val="Lienhypertexte"/>
@@ -1898,7 +1898,7 @@
             <w:noProof/>
             <w:webHidden/>
           </w:rPr>
-          <w:instrText xml:space="preserve"> PAGEREF _Toc199258622 \h </w:instrText>
+          <w:instrText xml:space="preserve"> PAGEREF _Toc199314624 \h </w:instrText>
         </w:r>
         <w:r>
           <w:rPr>
@@ -1947,7 +1947,7 @@
           <w14:ligatures w14:val="standardContextual"/>
         </w:rPr>
       </w:pPr>
-      <w:hyperlink w:anchor="_Toc199258623" w:history="1">
+      <w:hyperlink w:anchor="_Toc199314625" w:history="1">
         <w:r>
           <w:rPr>
             <w:rStyle w:val="Lienhypertexte"/>
@@ -1994,7 +1994,7 @@
             <w:noProof/>
             <w:webHidden/>
           </w:rPr>
-          <w:instrText xml:space="preserve"> PAGEREF _Toc199258623 \h </w:instrText>
+          <w:instrText xml:space="preserve"> PAGEREF _Toc199314625 \h </w:instrText>
         </w:r>
         <w:r>
           <w:rPr>
@@ -2043,7 +2043,7 @@
           <w14:ligatures w14:val="standardContextual"/>
         </w:rPr>
       </w:pPr>
-      <w:hyperlink w:anchor="_Toc199258624" w:history="1">
+      <w:hyperlink w:anchor="_Toc199314626" w:history="1">
         <w:r>
           <w:rPr>
             <w:rStyle w:val="Lienhypertexte"/>
@@ -2090,7 +2090,7 @@
             <w:noProof/>
             <w:webHidden/>
           </w:rPr>
-          <w:instrText xml:space="preserve"> PAGEREF _Toc199258624 \h </w:instrText>
+          <w:instrText xml:space="preserve"> PAGEREF _Toc199314626 \h </w:instrText>
         </w:r>
         <w:r>
           <w:rPr>
@@ -2139,7 +2139,7 @@
           <w14:ligatures w14:val="standardContextual"/>
         </w:rPr>
       </w:pPr>
-      <w:hyperlink w:anchor="_Toc199258625" w:history="1">
+      <w:hyperlink w:anchor="_Toc199314627" w:history="1">
         <w:r>
           <w:rPr>
             <w:rStyle w:val="Lienhypertexte"/>
@@ -2186,7 +2186,7 @@
             <w:noProof/>
             <w:webHidden/>
           </w:rPr>
-          <w:instrText xml:space="preserve"> PAGEREF _Toc199258625 \h </w:instrText>
+          <w:instrText xml:space="preserve"> PAGEREF _Toc199314627 \h </w:instrText>
         </w:r>
         <w:r>
           <w:rPr>
@@ -2234,7 +2234,7 @@
           <w14:ligatures w14:val="standardContextual"/>
         </w:rPr>
       </w:pPr>
-      <w:hyperlink w:anchor="_Toc199258626" w:history="1">
+      <w:hyperlink w:anchor="_Toc199314628" w:history="1">
         <w:r>
           <w:rPr>
             <w:rStyle w:val="Lienhypertexte"/>
@@ -2259,21 +2259,7 @@
             <w:rStyle w:val="Lienhypertexte"/>
             <w:noProof/>
           </w:rPr>
-          <w:t>Eco-con</w:t>
-        </w:r>
-        <w:r>
-          <w:rPr>
-            <w:rStyle w:val="Lienhypertexte"/>
-            <w:noProof/>
-          </w:rPr>
-          <w:t>c</w:t>
-        </w:r>
-        <w:r>
-          <w:rPr>
-            <w:rStyle w:val="Lienhypertexte"/>
-            <w:noProof/>
-          </w:rPr>
-          <w:t>eption Web</w:t>
+          <w:t>Eco-conception Web</w:t>
         </w:r>
         <w:r>
           <w:rPr>
@@ -2294,7 +2280,7 @@
             <w:noProof/>
             <w:webHidden/>
           </w:rPr>
-          <w:instrText xml:space="preserve"> PAGEREF _Toc199258626 \h </w:instrText>
+          <w:instrText xml:space="preserve"> PAGEREF _Toc199314628 \h </w:instrText>
         </w:r>
         <w:r>
           <w:rPr>
@@ -2342,7 +2328,7 @@
           <w14:ligatures w14:val="standardContextual"/>
         </w:rPr>
       </w:pPr>
-      <w:hyperlink w:anchor="_Toc199258627" w:history="1">
+      <w:hyperlink w:anchor="_Toc199314629" w:history="1">
         <w:r>
           <w:rPr>
             <w:rStyle w:val="Lienhypertexte"/>
@@ -2388,7 +2374,7 @@
             <w:noProof/>
             <w:webHidden/>
           </w:rPr>
-          <w:instrText xml:space="preserve"> PAGEREF _Toc199258627 \h </w:instrText>
+          <w:instrText xml:space="preserve"> PAGEREF _Toc199314629 \h </w:instrText>
         </w:r>
         <w:r>
           <w:rPr>
@@ -2438,7 +2424,7 @@
           <w14:ligatures w14:val="standardContextual"/>
         </w:rPr>
       </w:pPr>
-      <w:hyperlink w:anchor="_Toc199258628" w:history="1">
+      <w:hyperlink w:anchor="_Toc199314630" w:history="1">
         <w:r>
           <w:rPr>
             <w:rStyle w:val="Lienhypertexte"/>
@@ -2486,7 +2472,7 @@
             <w:noProof/>
             <w:webHidden/>
           </w:rPr>
-          <w:instrText xml:space="preserve"> PAGEREF _Toc199258628 \h </w:instrText>
+          <w:instrText xml:space="preserve"> PAGEREF _Toc199314630 \h </w:instrText>
         </w:r>
         <w:r>
           <w:rPr>
@@ -2506,7 +2492,7 @@
             <w:noProof/>
             <w:webHidden/>
           </w:rPr>
-          <w:t>12</w:t>
+          <w:t>13</w:t>
         </w:r>
         <w:r>
           <w:rPr>
@@ -2534,7 +2520,7 @@
           <w14:ligatures w14:val="standardContextual"/>
         </w:rPr>
       </w:pPr>
-      <w:hyperlink w:anchor="_Toc199258629" w:history="1">
+      <w:hyperlink w:anchor="_Toc199314631" w:history="1">
         <w:r>
           <w:rPr>
             <w:rStyle w:val="Lienhypertexte"/>
@@ -2580,7 +2566,7 @@
             <w:noProof/>
             <w:webHidden/>
           </w:rPr>
-          <w:instrText xml:space="preserve"> PAGEREF _Toc199258629 \h </w:instrText>
+          <w:instrText xml:space="preserve"> PAGEREF _Toc199314631 \h </w:instrText>
         </w:r>
         <w:r>
           <w:rPr>
@@ -2600,7 +2586,7 @@
             <w:noProof/>
             <w:webHidden/>
           </w:rPr>
-          <w:t>12</w:t>
+          <w:t>13</w:t>
         </w:r>
         <w:r>
           <w:rPr>
@@ -2628,7 +2614,7 @@
           <w14:ligatures w14:val="standardContextual"/>
         </w:rPr>
       </w:pPr>
-      <w:hyperlink w:anchor="_Toc199258630" w:history="1">
+      <w:hyperlink w:anchor="_Toc199314632" w:history="1">
         <w:r>
           <w:rPr>
             <w:rStyle w:val="Lienhypertexte"/>
@@ -2674,7 +2660,7 @@
             <w:noProof/>
             <w:webHidden/>
           </w:rPr>
-          <w:instrText xml:space="preserve"> PAGEREF _Toc199258630 \h </w:instrText>
+          <w:instrText xml:space="preserve"> PAGEREF _Toc199314632 \h </w:instrText>
         </w:r>
         <w:r>
           <w:rPr>
@@ -2694,7 +2680,7 @@
             <w:noProof/>
             <w:webHidden/>
           </w:rPr>
-          <w:t>12</w:t>
+          <w:t>13</w:t>
         </w:r>
         <w:r>
           <w:rPr>
@@ -2723,7 +2709,7 @@
           <w14:ligatures w14:val="standardContextual"/>
         </w:rPr>
       </w:pPr>
-      <w:hyperlink w:anchor="_Toc199258631" w:history="1">
+      <w:hyperlink w:anchor="_Toc199314633" w:history="1">
         <w:r>
           <w:rPr>
             <w:rStyle w:val="Lienhypertexte"/>
@@ -2770,7 +2756,7 @@
             <w:noProof/>
             <w:webHidden/>
           </w:rPr>
-          <w:instrText xml:space="preserve"> PAGEREF _Toc199258631 \h </w:instrText>
+          <w:instrText xml:space="preserve"> PAGEREF _Toc199314633 \h </w:instrText>
         </w:r>
         <w:r>
           <w:rPr>
@@ -2790,7 +2776,7 @@
             <w:noProof/>
             <w:webHidden/>
           </w:rPr>
-          <w:t>12</w:t>
+          <w:t>13</w:t>
         </w:r>
         <w:r>
           <w:rPr>
@@ -2819,7 +2805,7 @@
           <w14:ligatures w14:val="standardContextual"/>
         </w:rPr>
       </w:pPr>
-      <w:hyperlink w:anchor="_Toc199258632" w:history="1">
+      <w:hyperlink w:anchor="_Toc199314634" w:history="1">
         <w:r>
           <w:rPr>
             <w:rStyle w:val="Lienhypertexte"/>
@@ -2866,7 +2852,7 @@
             <w:noProof/>
             <w:webHidden/>
           </w:rPr>
-          <w:instrText xml:space="preserve"> PAGEREF _Toc199258632 \h </w:instrText>
+          <w:instrText xml:space="preserve"> PAGEREF _Toc199314634 \h </w:instrText>
         </w:r>
         <w:r>
           <w:rPr>
@@ -2886,7 +2872,7 @@
             <w:noProof/>
             <w:webHidden/>
           </w:rPr>
-          <w:t>12</w:t>
+          <w:t>13</w:t>
         </w:r>
         <w:r>
           <w:rPr>
@@ -2915,7 +2901,7 @@
           <w14:ligatures w14:val="standardContextual"/>
         </w:rPr>
       </w:pPr>
-      <w:hyperlink w:anchor="_Toc199258633" w:history="1">
+      <w:hyperlink w:anchor="_Toc199314635" w:history="1">
         <w:r>
           <w:rPr>
             <w:rStyle w:val="Lienhypertexte"/>
@@ -2962,7 +2948,7 @@
             <w:noProof/>
             <w:webHidden/>
           </w:rPr>
-          <w:instrText xml:space="preserve"> PAGEREF _Toc199258633 \h </w:instrText>
+          <w:instrText xml:space="preserve"> PAGEREF _Toc199314635 \h </w:instrText>
         </w:r>
         <w:r>
           <w:rPr>
@@ -2982,7 +2968,7 @@
             <w:noProof/>
             <w:webHidden/>
           </w:rPr>
-          <w:t>12</w:t>
+          <w:t>13</w:t>
         </w:r>
         <w:r>
           <w:rPr>
@@ -3011,7 +2997,7 @@
           <w14:ligatures w14:val="standardContextual"/>
         </w:rPr>
       </w:pPr>
-      <w:hyperlink w:anchor="_Toc199258634" w:history="1">
+      <w:hyperlink w:anchor="_Toc199314636" w:history="1">
         <w:r>
           <w:rPr>
             <w:rStyle w:val="Lienhypertexte"/>
@@ -3058,7 +3044,7 @@
             <w:noProof/>
             <w:webHidden/>
           </w:rPr>
-          <w:instrText xml:space="preserve"> PAGEREF _Toc199258634 \h </w:instrText>
+          <w:instrText xml:space="preserve"> PAGEREF _Toc199314636 \h </w:instrText>
         </w:r>
         <w:r>
           <w:rPr>
@@ -3078,7 +3064,7 @@
             <w:noProof/>
             <w:webHidden/>
           </w:rPr>
-          <w:t>13</w:t>
+          <w:t>14</w:t>
         </w:r>
         <w:r>
           <w:rPr>
@@ -3107,7 +3093,7 @@
           <w14:ligatures w14:val="standardContextual"/>
         </w:rPr>
       </w:pPr>
-      <w:hyperlink w:anchor="_Toc199258635" w:history="1">
+      <w:hyperlink w:anchor="_Toc199314637" w:history="1">
         <w:r>
           <w:rPr>
             <w:rStyle w:val="Lienhypertexte"/>
@@ -3154,7 +3140,7 @@
             <w:noProof/>
             <w:webHidden/>
           </w:rPr>
-          <w:instrText xml:space="preserve"> PAGEREF _Toc199258635 \h </w:instrText>
+          <w:instrText xml:space="preserve"> PAGEREF _Toc199314637 \h </w:instrText>
         </w:r>
         <w:r>
           <w:rPr>
@@ -3174,7 +3160,7 @@
             <w:noProof/>
             <w:webHidden/>
           </w:rPr>
-          <w:t>13</w:t>
+          <w:t>14</w:t>
         </w:r>
         <w:r>
           <w:rPr>
@@ -3203,7 +3189,7 @@
           <w14:ligatures w14:val="standardContextual"/>
         </w:rPr>
       </w:pPr>
-      <w:hyperlink w:anchor="_Toc199258636" w:history="1">
+      <w:hyperlink w:anchor="_Toc199314638" w:history="1">
         <w:r>
           <w:rPr>
             <w:rStyle w:val="Lienhypertexte"/>
@@ -3250,7 +3236,7 @@
             <w:noProof/>
             <w:webHidden/>
           </w:rPr>
-          <w:instrText xml:space="preserve"> PAGEREF _Toc199258636 \h </w:instrText>
+          <w:instrText xml:space="preserve"> PAGEREF _Toc199314638 \h </w:instrText>
         </w:r>
         <w:r>
           <w:rPr>
@@ -3270,7 +3256,7 @@
             <w:noProof/>
             <w:webHidden/>
           </w:rPr>
-          <w:t>13</w:t>
+          <w:t>14</w:t>
         </w:r>
         <w:r>
           <w:rPr>
@@ -3299,7 +3285,7 @@
           <w14:ligatures w14:val="standardContextual"/>
         </w:rPr>
       </w:pPr>
-      <w:hyperlink w:anchor="_Toc199258637" w:history="1">
+      <w:hyperlink w:anchor="_Toc199314639" w:history="1">
         <w:r>
           <w:rPr>
             <w:rStyle w:val="Lienhypertexte"/>
@@ -3346,7 +3332,7 @@
             <w:noProof/>
             <w:webHidden/>
           </w:rPr>
-          <w:instrText xml:space="preserve"> PAGEREF _Toc199258637 \h </w:instrText>
+          <w:instrText xml:space="preserve"> PAGEREF _Toc199314639 \h </w:instrText>
         </w:r>
         <w:r>
           <w:rPr>
@@ -3366,7 +3352,7 @@
             <w:noProof/>
             <w:webHidden/>
           </w:rPr>
-          <w:t>13</w:t>
+          <w:t>14</w:t>
         </w:r>
         <w:r>
           <w:rPr>
@@ -3394,7 +3380,7 @@
           <w14:ligatures w14:val="standardContextual"/>
         </w:rPr>
       </w:pPr>
-      <w:hyperlink w:anchor="_Toc199258638" w:history="1">
+      <w:hyperlink w:anchor="_Toc199314640" w:history="1">
         <w:r>
           <w:rPr>
             <w:rStyle w:val="Lienhypertexte"/>
@@ -3440,7 +3426,7 @@
             <w:noProof/>
             <w:webHidden/>
           </w:rPr>
-          <w:instrText xml:space="preserve"> PAGEREF _Toc199258638 \h </w:instrText>
+          <w:instrText xml:space="preserve"> PAGEREF _Toc199314640 \h </w:instrText>
         </w:r>
         <w:r>
           <w:rPr>
@@ -3460,7 +3446,7 @@
             <w:noProof/>
             <w:webHidden/>
           </w:rPr>
-          <w:t>13</w:t>
+          <w:t>14</w:t>
         </w:r>
         <w:r>
           <w:rPr>
@@ -3489,7 +3475,7 @@
           <w14:ligatures w14:val="standardContextual"/>
         </w:rPr>
       </w:pPr>
-      <w:hyperlink w:anchor="_Toc199258639" w:history="1">
+      <w:hyperlink w:anchor="_Toc199314641" w:history="1">
         <w:r>
           <w:rPr>
             <w:rStyle w:val="Lienhypertexte"/>
@@ -3536,7 +3522,7 @@
             <w:noProof/>
             <w:webHidden/>
           </w:rPr>
-          <w:instrText xml:space="preserve"> PAGEREF _Toc199258639 \h </w:instrText>
+          <w:instrText xml:space="preserve"> PAGEREF _Toc199314641 \h </w:instrText>
         </w:r>
         <w:r>
           <w:rPr>
@@ -3556,7 +3542,7 @@
             <w:noProof/>
             <w:webHidden/>
           </w:rPr>
-          <w:t>13</w:t>
+          <w:t>14</w:t>
         </w:r>
         <w:r>
           <w:rPr>
@@ -3585,7 +3571,7 @@
           <w14:ligatures w14:val="standardContextual"/>
         </w:rPr>
       </w:pPr>
-      <w:hyperlink w:anchor="_Toc199258640" w:history="1">
+      <w:hyperlink w:anchor="_Toc199314642" w:history="1">
         <w:r>
           <w:rPr>
             <w:rStyle w:val="Lienhypertexte"/>
@@ -3632,7 +3618,7 @@
             <w:noProof/>
             <w:webHidden/>
           </w:rPr>
-          <w:instrText xml:space="preserve"> PAGEREF _Toc199258640 \h </w:instrText>
+          <w:instrText xml:space="preserve"> PAGEREF _Toc199314642 \h </w:instrText>
         </w:r>
         <w:r>
           <w:rPr>
@@ -3652,7 +3638,7 @@
             <w:noProof/>
             <w:webHidden/>
           </w:rPr>
-          <w:t>13</w:t>
+          <w:t>14</w:t>
         </w:r>
         <w:r>
           <w:rPr>
@@ -3681,7 +3667,7 @@
           <w14:ligatures w14:val="standardContextual"/>
         </w:rPr>
       </w:pPr>
-      <w:hyperlink w:anchor="_Toc199258641" w:history="1">
+      <w:hyperlink w:anchor="_Toc199314643" w:history="1">
         <w:r>
           <w:rPr>
             <w:rStyle w:val="Lienhypertexte"/>
@@ -3728,7 +3714,7 @@
             <w:noProof/>
             <w:webHidden/>
           </w:rPr>
-          <w:instrText xml:space="preserve"> PAGEREF _Toc199258641 \h </w:instrText>
+          <w:instrText xml:space="preserve"> PAGEREF _Toc199314643 \h </w:instrText>
         </w:r>
         <w:r>
           <w:rPr>
@@ -3748,7 +3734,7 @@
             <w:noProof/>
             <w:webHidden/>
           </w:rPr>
-          <w:t>13</w:t>
+          <w:t>14</w:t>
         </w:r>
         <w:r>
           <w:rPr>
@@ -3778,7 +3764,7 @@
           <w14:ligatures w14:val="standardContextual"/>
         </w:rPr>
       </w:pPr>
-      <w:hyperlink w:anchor="_Toc199258642" w:history="1">
+      <w:hyperlink w:anchor="_Toc199314644" w:history="1">
         <w:r>
           <w:rPr>
             <w:rStyle w:val="Lienhypertexte"/>
@@ -3826,7 +3812,7 @@
             <w:noProof/>
             <w:webHidden/>
           </w:rPr>
-          <w:instrText xml:space="preserve"> PAGEREF _Toc199258642 \h </w:instrText>
+          <w:instrText xml:space="preserve"> PAGEREF _Toc199314644 \h </w:instrText>
         </w:r>
         <w:r>
           <w:rPr>
@@ -3846,7 +3832,7 @@
             <w:noProof/>
             <w:webHidden/>
           </w:rPr>
-          <w:t>13</w:t>
+          <w:t>15</w:t>
         </w:r>
         <w:r>
           <w:rPr>
@@ -3876,7 +3862,7 @@
           <w14:ligatures w14:val="standardContextual"/>
         </w:rPr>
       </w:pPr>
-      <w:hyperlink w:anchor="_Toc199258643" w:history="1">
+      <w:hyperlink w:anchor="_Toc199314645" w:history="1">
         <w:r>
           <w:rPr>
             <w:rStyle w:val="Lienhypertexte"/>
@@ -3924,7 +3910,7 @@
             <w:noProof/>
             <w:webHidden/>
           </w:rPr>
-          <w:instrText xml:space="preserve"> PAGEREF _Toc199258643 \h </w:instrText>
+          <w:instrText xml:space="preserve"> PAGEREF _Toc199314645 \h </w:instrText>
         </w:r>
         <w:r>
           <w:rPr>
@@ -3944,7 +3930,7 @@
             <w:noProof/>
             <w:webHidden/>
           </w:rPr>
-          <w:t>13</w:t>
+          <w:t>15</w:t>
         </w:r>
         <w:r>
           <w:rPr>
@@ -3977,7 +3963,7 @@
       </w:pPr>
       <w:bookmarkStart w:id="0" w:name="_Toc532179955"/>
       <w:bookmarkStart w:id="1" w:name="_Toc165969637"/>
-      <w:bookmarkStart w:id="2" w:name="_Toc199258605"/>
+      <w:bookmarkStart w:id="2" w:name="_Toc199314607"/>
       <w:r>
         <w:lastRenderedPageBreak/>
         <w:t>Spécifications</w:t>
@@ -3995,9 +3981,9 @@
       <w:pPr>
         <w:pStyle w:val="Titre2"/>
       </w:pPr>
-      <w:bookmarkStart w:id="3" w:name="_Toc532179969"/>
-      <w:bookmarkStart w:id="4" w:name="_Toc165969639"/>
-      <w:bookmarkStart w:id="5" w:name="_Toc199258606"/>
+      <w:bookmarkStart w:id="3" w:name="_Toc199314608"/>
+      <w:bookmarkStart w:id="4" w:name="_Toc532179969"/>
+      <w:bookmarkStart w:id="5" w:name="_Toc165969639"/>
       <w:r>
         <w:t>T</w:t>
       </w:r>
@@ -4007,7 +3993,7 @@
       <w:r>
         <w:t>e</w:t>
       </w:r>
-      <w:bookmarkEnd w:id="5"/>
+      <w:bookmarkEnd w:id="3"/>
     </w:p>
     <w:p>
       <w:pPr>
@@ -4031,7 +4017,7 @@
       <w:pPr>
         <w:pStyle w:val="Titre2"/>
       </w:pPr>
-      <w:bookmarkStart w:id="6" w:name="_Toc199258607"/>
+      <w:bookmarkStart w:id="6" w:name="_Toc199314609"/>
       <w:r>
         <w:t>Description</w:t>
       </w:r>
@@ -4059,7 +4045,7 @@
       <w:pPr>
         <w:pStyle w:val="Titre2"/>
       </w:pPr>
-      <w:bookmarkStart w:id="7" w:name="_Toc199258608"/>
+      <w:bookmarkStart w:id="7" w:name="_Toc199314610"/>
       <w:r>
         <w:t>Matériel et logiciels à disposition</w:t>
       </w:r>
@@ -4141,7 +4127,7 @@
       <w:pPr>
         <w:pStyle w:val="Titre2"/>
       </w:pPr>
-      <w:bookmarkStart w:id="8" w:name="_Toc199258609"/>
+      <w:bookmarkStart w:id="8" w:name="_Toc199314611"/>
       <w:r>
         <w:t>P</w:t>
       </w:r>
@@ -4178,7 +4164,7 @@
       <w:pPr>
         <w:pStyle w:val="Titre2"/>
       </w:pPr>
-      <w:bookmarkStart w:id="9" w:name="_Toc199258610"/>
+      <w:bookmarkStart w:id="9" w:name="_Toc199314612"/>
       <w:r>
         <w:t>Cahier des charges</w:t>
       </w:r>
@@ -4207,7 +4193,7 @@
       <w:pPr>
         <w:pStyle w:val="Titre2"/>
       </w:pPr>
-      <w:bookmarkStart w:id="10" w:name="_Toc199258611"/>
+      <w:bookmarkStart w:id="10" w:name="_Toc199314613"/>
       <w:r>
         <w:t>Les points suivants seront évalués</w:t>
       </w:r>
@@ -4292,7 +4278,7 @@
       <w:pPr>
         <w:pStyle w:val="Titre2"/>
       </w:pPr>
-      <w:bookmarkStart w:id="11" w:name="_Toc199258612"/>
+      <w:bookmarkStart w:id="11" w:name="_Toc199314614"/>
       <w:r>
         <w:t>Validation et conditions de réussite</w:t>
       </w:r>
@@ -4338,12 +4324,12 @@
       <w:pPr>
         <w:pStyle w:val="Titre1"/>
       </w:pPr>
-      <w:bookmarkStart w:id="12" w:name="_Toc199258613"/>
+      <w:bookmarkStart w:id="12" w:name="_Toc199314615"/>
       <w:r>
         <w:t>Planification</w:t>
       </w:r>
-      <w:bookmarkEnd w:id="3"/>
       <w:bookmarkEnd w:id="4"/>
+      <w:bookmarkEnd w:id="5"/>
       <w:r>
         <w:t xml:space="preserve"> Initiale</w:t>
       </w:r>
@@ -4396,9 +4382,9 @@
         </w:rPr>
         <w:lastRenderedPageBreak/>
         <w:drawing>
-          <wp:inline distT="0" distB="0" distL="0" distR="0" wp14:anchorId="65201F0D" wp14:editId="6F2EBEEA">
-            <wp:extent cx="4086225" cy="2941902"/>
-            <wp:effectExtent l="0" t="0" r="0" b="0"/>
+          <wp:inline distT="0" distB="0" distL="0" distR="0" wp14:anchorId="65201F0D" wp14:editId="78868AD9">
+            <wp:extent cx="4110632" cy="2959655"/>
+            <wp:effectExtent l="0" t="0" r="4445" b="0"/>
             <wp:docPr id="4" name="Image 4"/>
             <wp:cNvGraphicFramePr>
               <a:graphicFrameLocks xmlns:a="http://schemas.openxmlformats.org/drawingml/2006/main" noChangeAspect="1"/>
@@ -4407,7 +4393,7 @@
               <a:graphicData uri="http://schemas.openxmlformats.org/drawingml/2006/picture">
                 <pic:pic xmlns:pic="http://schemas.openxmlformats.org/drawingml/2006/picture">
                   <pic:nvPicPr>
-                    <pic:cNvPr id="0" name="Picture 1"/>
+                    <pic:cNvPr id="4" name="Image 4"/>
                     <pic:cNvPicPr>
                       <a:picLocks noChangeAspect="1" noChangeArrowheads="1"/>
                     </pic:cNvPicPr>
@@ -4420,7 +4406,6 @@
                         </a:ext>
                       </a:extLst>
                     </a:blip>
-                    <a:srcRect/>
                     <a:stretch>
                       <a:fillRect/>
                     </a:stretch>
@@ -4428,7 +4413,7 @@
                   <pic:spPr bwMode="auto">
                     <a:xfrm>
                       <a:off x="0" y="0"/>
-                      <a:ext cx="4110883" cy="2959655"/>
+                      <a:ext cx="4110632" cy="2959655"/>
                     </a:xfrm>
                     <a:prstGeom prst="rect">
                       <a:avLst/>
@@ -4460,7 +4445,7 @@
       <w:pPr>
         <w:pStyle w:val="Titre1"/>
       </w:pPr>
-      <w:bookmarkStart w:id="15" w:name="_Toc199258614"/>
+      <w:bookmarkStart w:id="15" w:name="_Toc199314616"/>
       <w:r>
         <w:t>Analyse</w:t>
       </w:r>
@@ -4474,7 +4459,7 @@
       </w:pPr>
       <w:bookmarkStart w:id="16" w:name="_Toc532179959"/>
       <w:bookmarkStart w:id="17" w:name="_Toc165969643"/>
-      <w:bookmarkStart w:id="18" w:name="_Toc199258615"/>
+      <w:bookmarkStart w:id="18" w:name="_Toc199314617"/>
       <w:r>
         <w:t>Document d’analyse</w:t>
       </w:r>
@@ -5092,7 +5077,7 @@
       </w:pPr>
       <w:bookmarkStart w:id="21" w:name="_Toc532179964"/>
       <w:bookmarkStart w:id="22" w:name="_Toc165969648"/>
-      <w:bookmarkStart w:id="23" w:name="_Toc199258616"/>
+      <w:bookmarkStart w:id="23" w:name="_Toc199314618"/>
       <w:bookmarkEnd w:id="19"/>
       <w:bookmarkEnd w:id="20"/>
       <w:r>
@@ -5107,7 +5092,7 @@
         <w:pStyle w:val="Titre2"/>
       </w:pPr>
       <w:bookmarkStart w:id="24" w:name="_Mode_de_fonctionnement"/>
-      <w:bookmarkStart w:id="25" w:name="_Toc199258617"/>
+      <w:bookmarkStart w:id="25" w:name="_Toc199314619"/>
       <w:bookmarkEnd w:id="24"/>
       <w:r>
         <w:t>Mode de fonctionnement</w:t>
@@ -5201,7 +5186,7 @@
       <w:pPr>
         <w:pStyle w:val="Titre2"/>
       </w:pPr>
-      <w:bookmarkStart w:id="26" w:name="_Toc199258618"/>
+      <w:bookmarkStart w:id="26" w:name="_Toc199314620"/>
       <w:r>
         <w:t>Conventions</w:t>
       </w:r>
@@ -5237,7 +5222,7 @@
       </w:pPr>
       <w:bookmarkStart w:id="27" w:name="_Toc1281206035"/>
       <w:bookmarkStart w:id="28" w:name="_Toc192686530"/>
-      <w:bookmarkStart w:id="29" w:name="_Toc199258619"/>
+      <w:bookmarkStart w:id="29" w:name="_Toc199314621"/>
       <w:proofErr w:type="spellStart"/>
       <w:r>
         <w:t>Commits</w:t>
@@ -5305,7 +5290,7 @@
       </w:pPr>
       <w:bookmarkStart w:id="30" w:name="_Toc532179965"/>
       <w:bookmarkStart w:id="31" w:name="_Toc165969649"/>
-      <w:bookmarkStart w:id="32" w:name="_Toc199258620"/>
+      <w:bookmarkStart w:id="32" w:name="_Toc199314622"/>
       <w:r>
         <w:t>Dossier de Réalisation</w:t>
       </w:r>
@@ -5317,7 +5302,7 @@
       <w:pPr>
         <w:pStyle w:val="Titre3"/>
       </w:pPr>
-      <w:bookmarkStart w:id="33" w:name="_Toc199258621"/>
+      <w:bookmarkStart w:id="33" w:name="_Toc199314623"/>
       <w:r>
         <w:t>Base de données</w:t>
       </w:r>
@@ -5472,7 +5457,7 @@
       <w:pPr>
         <w:pStyle w:val="Titre3"/>
       </w:pPr>
-      <w:bookmarkStart w:id="34" w:name="_Toc199258622"/>
+      <w:bookmarkStart w:id="34" w:name="_Toc199314624"/>
       <w:r>
         <w:t>Structure du code</w:t>
       </w:r>
@@ -5543,7 +5528,7 @@
       <w:pPr>
         <w:pStyle w:val="Titre3"/>
       </w:pPr>
-      <w:bookmarkStart w:id="35" w:name="_Toc199258623"/>
+      <w:bookmarkStart w:id="35" w:name="_Toc199314625"/>
       <w:r>
         <w:t>Routes</w:t>
       </w:r>
@@ -5562,7 +5547,7 @@
         <w:pStyle w:val="Titre3"/>
       </w:pPr>
       <w:bookmarkStart w:id="36" w:name="_Sécurité"/>
-      <w:bookmarkStart w:id="37" w:name="_Toc199258624"/>
+      <w:bookmarkStart w:id="37" w:name="_Toc199314626"/>
       <w:bookmarkEnd w:id="36"/>
       <w:r>
         <w:t>Sécurité</w:t>
@@ -5734,7 +5719,7 @@
         <w:pStyle w:val="Titre3"/>
       </w:pPr>
       <w:bookmarkStart w:id="38" w:name="_Gestion_des_erreurs"/>
-      <w:bookmarkStart w:id="39" w:name="_Toc199258625"/>
+      <w:bookmarkStart w:id="39" w:name="_Toc199314627"/>
       <w:bookmarkEnd w:id="38"/>
       <w:r>
         <w:t>Gestion des erreurs</w:t>
@@ -5925,7 +5910,7 @@
         <w:pStyle w:val="Titre2"/>
       </w:pPr>
       <w:bookmarkStart w:id="40" w:name="_Toc192686539"/>
-      <w:bookmarkStart w:id="41" w:name="_Toc199258626"/>
+      <w:bookmarkStart w:id="41" w:name="_Toc199314628"/>
       <w:r>
         <w:t>Eco-conception Web</w:t>
       </w:r>
@@ -5977,9 +5962,25 @@
     </w:p>
     <w:p>
       <w:pPr>
+        <w:pStyle w:val="Retraitcorpsdetexte"/>
+      </w:pPr>
+      <w:r>
+        <w:t>Nous utilisons également une seule instance d’Axios</w:t>
+      </w:r>
+      <w:r>
+        <w:t>. Il n’y a qu’un seul fichier « apiClient.js » pour tous les éléments qui font des requêtes à la base de données.</w:t>
+      </w:r>
+    </w:p>
+    <w:p>
+      <w:pPr>
+        <w:pStyle w:val="Retraitcorpsdetexte"/>
+      </w:pPr>
+    </w:p>
+    <w:p>
+      <w:pPr>
         <w:pStyle w:val="Titre2"/>
       </w:pPr>
-      <w:bookmarkStart w:id="42" w:name="_Toc199258627"/>
+      <w:bookmarkStart w:id="42" w:name="_Toc199314629"/>
       <w:r>
         <w:t>Tests</w:t>
       </w:r>
@@ -6015,6 +6016,7 @@
     </w:p>
     <w:p>
       <w:r>
+        <w:lastRenderedPageBreak/>
         <w:br w:type="page"/>
       </w:r>
     </w:p>
@@ -6068,7 +6070,7 @@
         <w:pStyle w:val="Titre1"/>
       </w:pPr>
       <w:bookmarkStart w:id="43" w:name="_Toc165969653"/>
-      <w:bookmarkStart w:id="44" w:name="_Toc199258628"/>
+      <w:bookmarkStart w:id="44" w:name="_Toc199314630"/>
       <w:r>
         <w:t>Conclusion</w:t>
       </w:r>
@@ -6145,7 +6147,7 @@
       <w:pPr>
         <w:pStyle w:val="Titre2"/>
       </w:pPr>
-      <w:bookmarkStart w:id="45" w:name="_Toc199258629"/>
+      <w:bookmarkStart w:id="45" w:name="_Toc199314631"/>
       <w:r>
         <w:t>Critique sur la planification</w:t>
       </w:r>
@@ -6176,7 +6178,7 @@
       </w:pPr>
       <w:bookmarkStart w:id="46" w:name="_Bilan_des_fonctionnalités"/>
       <w:bookmarkStart w:id="47" w:name="_Toc165969654"/>
-      <w:bookmarkStart w:id="48" w:name="_Toc199258630"/>
+      <w:bookmarkStart w:id="48" w:name="_Toc199314632"/>
       <w:bookmarkEnd w:id="46"/>
       <w:r>
         <w:t xml:space="preserve">Bilan des </w:t>
@@ -6194,7 +6196,7 @@
           <w:bCs w:val="0"/>
         </w:rPr>
       </w:pPr>
-      <w:bookmarkStart w:id="49" w:name="_Toc199258631"/>
+      <w:bookmarkStart w:id="49" w:name="_Toc199314633"/>
       <w:r>
         <w:rPr>
           <w:bCs w:val="0"/>
@@ -6277,7 +6279,7 @@
           <w:bCs w:val="0"/>
         </w:rPr>
       </w:pPr>
-      <w:bookmarkStart w:id="50" w:name="_Toc199258632"/>
+      <w:bookmarkStart w:id="50" w:name="_Toc199314634"/>
       <w:r>
         <w:rPr>
           <w:bCs w:val="0"/>
@@ -6413,7 +6415,7 @@
           <w:bCs w:val="0"/>
         </w:rPr>
       </w:pPr>
-      <w:bookmarkStart w:id="51" w:name="_Toc199258633"/>
+      <w:bookmarkStart w:id="51" w:name="_Toc199314635"/>
       <w:r>
         <w:rPr>
           <w:bCs w:val="0"/>
@@ -6491,7 +6493,7 @@
           <w:bCs w:val="0"/>
         </w:rPr>
       </w:pPr>
-      <w:bookmarkStart w:id="52" w:name="_Toc199258634"/>
+      <w:bookmarkStart w:id="52" w:name="_Toc199314636"/>
       <w:r>
         <w:rPr>
           <w:bCs w:val="0"/>
@@ -6542,7 +6544,7 @@
           <w:bCs w:val="0"/>
         </w:rPr>
       </w:pPr>
-      <w:bookmarkStart w:id="53" w:name="_Toc199258635"/>
+      <w:bookmarkStart w:id="53" w:name="_Toc199314637"/>
       <w:r>
         <w:rPr>
           <w:bCs w:val="0"/>
@@ -6578,7 +6580,7 @@
           <w:bCs w:val="0"/>
         </w:rPr>
       </w:pPr>
-      <w:bookmarkStart w:id="54" w:name="_Toc199258636"/>
+      <w:bookmarkStart w:id="54" w:name="_Toc199314638"/>
       <w:r>
         <w:rPr>
           <w:bCs w:val="0"/>
@@ -6650,7 +6652,7 @@
           <w:bCs w:val="0"/>
         </w:rPr>
       </w:pPr>
-      <w:bookmarkStart w:id="55" w:name="_Toc199258637"/>
+      <w:bookmarkStart w:id="55" w:name="_Toc199314639"/>
       <w:proofErr w:type="gramStart"/>
       <w:r>
         <w:rPr>
@@ -6699,7 +6701,7 @@
         <w:pStyle w:val="Titre2"/>
       </w:pPr>
       <w:bookmarkStart w:id="56" w:name="_Toc165969656"/>
-      <w:bookmarkStart w:id="57" w:name="_Toc199258638"/>
+      <w:bookmarkStart w:id="57" w:name="_Toc199314640"/>
       <w:r>
         <w:t>Bilan personnel</w:t>
       </w:r>
@@ -6710,7 +6712,7 @@
       <w:pPr>
         <w:pStyle w:val="Titre3"/>
       </w:pPr>
-      <w:bookmarkStart w:id="58" w:name="_Toc199258639"/>
+      <w:bookmarkStart w:id="58" w:name="_Toc199314641"/>
       <w:r>
         <w:t>Alban</w:t>
       </w:r>
@@ -6718,9 +6720,25 @@
     </w:p>
     <w:p>
       <w:pPr>
+        <w:pStyle w:val="Retraitcorpsdetexte3"/>
+      </w:pPr>
+      <w:r>
+        <w:t xml:space="preserve">J'ai bien aimé ce projet, car il m'a permis de réaliser un site web de A à Z. J'ai apprécié le fait que ce projet complète le projet backend. Ce projet m'a également permis d'approfondir mes connaissances en </w:t>
+      </w:r>
+      <w:proofErr w:type="spellStart"/>
+      <w:r>
+        <w:t>VueJS</w:t>
+      </w:r>
+      <w:proofErr w:type="spellEnd"/>
+      <w:r>
+        <w:t xml:space="preserve"> ainsi qu'en travail en équipe.</w:t>
+      </w:r>
+    </w:p>
+    <w:p>
+      <w:pPr>
         <w:pStyle w:val="Titre3"/>
       </w:pPr>
-      <w:bookmarkStart w:id="59" w:name="_Toc199258640"/>
+      <w:bookmarkStart w:id="59" w:name="_Toc199314642"/>
       <w:r>
         <w:t>Antoine</w:t>
       </w:r>
@@ -6728,9 +6746,40 @@
     </w:p>
     <w:p>
       <w:pPr>
+        <w:pStyle w:val="Retraitcorpsdetexte3"/>
+      </w:pPr>
+      <w:r>
+        <w:t xml:space="preserve">J'ai beaucoup aimé travailler sur ce projet car on a pu constater comment construire un frontend par rapport </w:t>
+      </w:r>
+      <w:r>
+        <w:t>à</w:t>
+      </w:r>
+      <w:r>
+        <w:t xml:space="preserve"> un backend et faire des modifications du backend pour faire correspondre les deux parties ! Outre le fait que notre effectif était moins grand que les autres équipes, dans ce désavantage j'ai pu trouver un défi </w:t>
+      </w:r>
+      <w:r>
+        <w:t>à</w:t>
+      </w:r>
+      <w:r>
+        <w:t xml:space="preserve"> surmonter et je pense que mon équipe et moi avons été </w:t>
+      </w:r>
+      <w:r>
+        <w:t>à</w:t>
+      </w:r>
+      <w:r>
+        <w:t xml:space="preserve"> la hauteur de ce défi</w:t>
+      </w:r>
+    </w:p>
+    <w:p>
+      <w:pPr>
+        <w:pStyle w:val="Retraitcorpsdetexte3"/>
+      </w:pPr>
+    </w:p>
+    <w:p>
+      <w:pPr>
         <w:pStyle w:val="Titre3"/>
       </w:pPr>
-      <w:bookmarkStart w:id="60" w:name="_Toc199258641"/>
+      <w:bookmarkStart w:id="60" w:name="_Toc199314643"/>
       <w:r>
         <w:t>Mateo</w:t>
       </w:r>
@@ -6765,8 +6814,9 @@
       <w:pPr>
         <w:pStyle w:val="Titre1"/>
       </w:pPr>
-      <w:bookmarkStart w:id="61" w:name="_Toc199258642"/>
-      <w:r>
+      <w:bookmarkStart w:id="61" w:name="_Toc199314644"/>
+      <w:r>
+        <w:lastRenderedPageBreak/>
         <w:t>Annexes</w:t>
       </w:r>
       <w:bookmarkEnd w:id="61"/>
@@ -6808,7 +6858,7 @@
       <w:pPr>
         <w:pStyle w:val="Titre1"/>
       </w:pPr>
-      <w:bookmarkStart w:id="62" w:name="_Toc199258643"/>
+      <w:bookmarkStart w:id="62" w:name="_Toc199314645"/>
       <w:r>
         <w:t>Webographie</w:t>
       </w:r>
@@ -7282,7 +7332,7 @@
                 <w:noProof/>
                 <w:szCs w:val="16"/>
               </w:rPr>
-              <w:t>173</w:t>
+              <w:t>183</w:t>
             </w:r>
           </w:fldSimple>
           <w:r>
@@ -7319,7 +7369,7 @@
               <w:noProof/>
               <w:szCs w:val="16"/>
             </w:rPr>
-            <w:t>27.05.2025 17:17</w:t>
+            <w:t>28.05.2025 10:28</w:t>
           </w:r>
           <w:r>
             <w:rPr>
@@ -7567,7 +7617,7 @@
         <v:path o:extrusionok="f" gradientshapeok="t" o:connecttype="rect"/>
         <o:lock v:ext="edit" aspectratio="t"/>
       </v:shapetype>
-      <v:shape id="_x0000_i1035" type="#_x0000_t75" style="width:11.7pt;height:11.7pt" o:bullet="t">
+      <v:shape id="_x0000_i1044" type="#_x0000_t75" style="width:11.5pt;height:11.5pt" o:bullet="t">
         <v:imagedata r:id="rId1" o:title="BD10263_"/>
       </v:shape>
     </w:pict>
@@ -11805,7 +11855,6 @@
   <w:style w:type="character" w:default="1" w:styleId="Policepardfaut">
     <w:name w:val="Default Paragraph Font"/>
     <w:uiPriority w:val="1"/>
-    <w:semiHidden/>
     <w:unhideWhenUsed/>
   </w:style>
   <w:style w:type="table" w:default="1" w:styleId="TableauNormal">

</xml_diff>